<commit_message>
data analysis, machine learning, natural lanaguage processing, graphic, image
</commit_message>
<xml_diff>
--- a/C-C++-C# .docx
+++ b/C-C++-C# .docx
@@ -41,6 +41,8 @@
             </w:tabs>
             <w:rPr>
               <w:noProof/>
+              <w:kern w:val="2"/>
+              <w:sz w:val="21"/>
             </w:rPr>
           </w:pPr>
           <w:r>
@@ -52,7 +54,7 @@
           <w:r>
             <w:fldChar w:fldCharType="separate"/>
           </w:r>
-          <w:hyperlink w:anchor="_Toc440974114" w:history="1">
+          <w:hyperlink w:anchor="_Toc441757279" w:history="1">
             <w:r>
               <w:rPr>
                 <w:rStyle w:val="Hyperlink"/>
@@ -94,7 +96,7 @@
                 <w:noProof/>
                 <w:webHidden/>
               </w:rPr>
-              <w:instrText xml:space="preserve"> PAGEREF _Toc440974114 \h </w:instrText>
+              <w:instrText xml:space="preserve"> PAGEREF _Toc441757279 \h </w:instrText>
             </w:r>
             <w:r>
               <w:rPr>
@@ -114,7 +116,7 @@
                 <w:noProof/>
                 <w:webHidden/>
               </w:rPr>
-              <w:t>1</w:t>
+              <w:t>6</w:t>
             </w:r>
             <w:r>
               <w:rPr>
@@ -133,9 +135,11 @@
             </w:tabs>
             <w:rPr>
               <w:noProof/>
+              <w:kern w:val="2"/>
+              <w:sz w:val="21"/>
             </w:rPr>
           </w:pPr>
-          <w:hyperlink w:anchor="_Toc440974115" w:history="1">
+          <w:hyperlink w:anchor="_Toc441757280" w:history="1">
             <w:r>
               <w:rPr>
                 <w:rStyle w:val="Hyperlink"/>
@@ -192,7 +196,7 @@
                 <w:noProof/>
                 <w:webHidden/>
               </w:rPr>
-              <w:instrText xml:space="preserve"> PAGEREF _Toc440974115 \h </w:instrText>
+              <w:instrText xml:space="preserve"> PAGEREF _Toc441757280 \h </w:instrText>
             </w:r>
             <w:r>
               <w:rPr>
@@ -212,7 +216,7 @@
                 <w:noProof/>
                 <w:webHidden/>
               </w:rPr>
-              <w:t>8</w:t>
+              <w:t>13</w:t>
             </w:r>
             <w:r>
               <w:rPr>
@@ -231,9 +235,11 @@
             </w:tabs>
             <w:rPr>
               <w:noProof/>
+              <w:kern w:val="2"/>
+              <w:sz w:val="21"/>
             </w:rPr>
           </w:pPr>
-          <w:hyperlink w:anchor="_Toc440974116" w:history="1">
+          <w:hyperlink w:anchor="_Toc441757281" w:history="1">
             <w:r>
               <w:rPr>
                 <w:rStyle w:val="Hyperlink"/>
@@ -260,7 +266,7 @@
                 <w:noProof/>
                 <w:webHidden/>
               </w:rPr>
-              <w:instrText xml:space="preserve"> PAGEREF _Toc440974116 \h </w:instrText>
+              <w:instrText xml:space="preserve"> PAGEREF _Toc441757281 \h </w:instrText>
             </w:r>
             <w:r>
               <w:rPr>
@@ -280,7 +286,7 @@
                 <w:noProof/>
                 <w:webHidden/>
               </w:rPr>
-              <w:t>35</w:t>
+              <w:t>40</w:t>
             </w:r>
             <w:r>
               <w:rPr>
@@ -299,9 +305,11 @@
             </w:tabs>
             <w:rPr>
               <w:noProof/>
+              <w:kern w:val="2"/>
+              <w:sz w:val="21"/>
             </w:rPr>
           </w:pPr>
-          <w:hyperlink w:anchor="_Toc440974117" w:history="1">
+          <w:hyperlink w:anchor="_Toc441757282" w:history="1">
             <w:r>
               <w:rPr>
                 <w:rStyle w:val="Hyperlink"/>
@@ -343,7 +351,7 @@
                 <w:noProof/>
                 <w:webHidden/>
               </w:rPr>
-              <w:instrText xml:space="preserve"> PAGEREF _Toc440974117 \h </w:instrText>
+              <w:instrText xml:space="preserve"> PAGEREF _Toc441757282 \h </w:instrText>
             </w:r>
             <w:r>
               <w:rPr>
@@ -363,7 +371,77 @@
                 <w:noProof/>
                 <w:webHidden/>
               </w:rPr>
-              <w:t>36</w:t>
+              <w:t>41</w:t>
+            </w:r>
+            <w:r>
+              <w:rPr>
+                <w:noProof/>
+                <w:webHidden/>
+              </w:rPr>
+              <w:fldChar w:fldCharType="end"/>
+            </w:r>
+          </w:hyperlink>
+        </w:p>
+        <w:p>
+          <w:pPr>
+            <w:pStyle w:val="TOC1"/>
+            <w:tabs>
+              <w:tab w:val="right" w:leader="dot" w:pos="8630"/>
+            </w:tabs>
+            <w:rPr>
+              <w:noProof/>
+              <w:kern w:val="2"/>
+              <w:sz w:val="21"/>
+            </w:rPr>
+          </w:pPr>
+          <w:hyperlink w:anchor="_Toc441757283" w:history="1">
+            <w:r>
+              <w:rPr>
+                <w:rStyle w:val="Hyperlink"/>
+                <w:noProof/>
+              </w:rPr>
+              <w:t>Mix program for large application</w:t>
+            </w:r>
+            <w:r>
+              <w:rPr>
+                <w:noProof/>
+                <w:webHidden/>
+              </w:rPr>
+              <w:tab/>
+            </w:r>
+            <w:r>
+              <w:rPr>
+                <w:noProof/>
+                <w:webHidden/>
+              </w:rPr>
+              <w:fldChar w:fldCharType="begin"/>
+            </w:r>
+            <w:r>
+              <w:rPr>
+                <w:noProof/>
+                <w:webHidden/>
+              </w:rPr>
+              <w:instrText xml:space="preserve"> PAGEREF _Toc441757283 \h </w:instrText>
+            </w:r>
+            <w:r>
+              <w:rPr>
+                <w:noProof/>
+                <w:webHidden/>
+              </w:rPr>
+            </w:r>
+            <w:r>
+              <w:rPr>
+                <w:noProof/>
+                <w:webHidden/>
+              </w:rPr>
+              <w:fldChar w:fldCharType="separate"/>
+            </w:r>
+            <w:r>
+              <w:rPr>
+                <w:noProof/>
+                <w:webHidden/>
+              </w:rPr>
+              <w:t>51</w:t>
             </w:r>
             <w:r>
               <w:rPr>
@@ -401,7 +479,6 @@
       </w:r>
     </w:p>
     <w:p>
-      <w:bookmarkStart w:id="0" w:name="_Toc440974114"/>
       <w:r>
         <w:lastRenderedPageBreak/>
         <w:t>Visual Studio IDE</w:t>
@@ -568,8 +645,6 @@
         </w:rPr>
         <w:t xml:space="preserve"> </w:t>
       </w:r>
-      <w:bookmarkStart w:id="1" w:name="_GoBack"/>
-      <w:bookmarkEnd w:id="1"/>
     </w:p>
     <w:p>
       <w:pPr>
@@ -9242,24 +9317,13 @@
         </w:rPr>
       </w:pPr>
     </w:p>
-    <w:p>
-      <w:pPr>
-        <w:rPr>
-          <w:rFonts w:hint="eastAsia"/>
-        </w:rPr>
-      </w:pPr>
-    </w:p>
-    <w:p>
-      <w:pPr>
-        <w:rPr>
-          <w:rFonts w:hint="eastAsia"/>
-        </w:rPr>
-      </w:pPr>
-    </w:p>
+    <w:p/>
+    <w:p/>
     <w:p>
       <w:pPr>
         <w:pStyle w:val="Heading1"/>
       </w:pPr>
+      <w:bookmarkStart w:id="0" w:name="_Toc441757279"/>
       <w:r>
         <w:t>&lt;</w:t>
       </w:r>
@@ -13758,7 +13822,7 @@
       <w:pPr>
         <w:pStyle w:val="Heading1"/>
       </w:pPr>
-      <w:bookmarkStart w:id="2" w:name="_Toc440974115"/>
+      <w:bookmarkStart w:id="1" w:name="_Toc441757280"/>
       <w:r>
         <w:t>&lt;</w:t>
       </w:r>
@@ -13792,7 +13856,7 @@
         </w:rPr>
         <w:t>&gt;</w:t>
       </w:r>
-      <w:bookmarkEnd w:id="2"/>
+      <w:bookmarkEnd w:id="1"/>
     </w:p>
     <w:p>
       <w:pPr>
@@ -14847,7 +14911,7 @@
           </mc:Choice>
           <mc:Fallback>
             <w:pict>
-              <v:rect w14:anchorId="7C9F691C" id="Rectangle 14" o:spid="_x0000_s1026" style="position:absolute;left:0;text-align:left;margin-left:13.8pt;margin-top:43.7pt;width:409.8pt;height:109.2pt;z-index:251645952;visibility:visible;mso-wrap-style:square;mso-wrap-distance-left:9pt;mso-wrap-distance-top:0;mso-wrap-distance-right:9pt;mso-wrap-distance-bottom:0;mso-position-horizontal:absolute;mso-position-horizontal-relative:text;mso-position-vertical:absolute;mso-position-vertical-relative:text;v-text-anchor:middle" o:gfxdata="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" fillcolor="red" strokecolor="#243f60 [1604]" strokeweight="2pt">
+              <v:rect w14:anchorId="0F49F15D" id="Rectangle 14" o:spid="_x0000_s1026" style="position:absolute;left:0;text-align:left;margin-left:13.8pt;margin-top:43.7pt;width:409.8pt;height:109.2pt;z-index:251645952;visibility:visible;mso-wrap-style:square;mso-wrap-distance-left:9pt;mso-wrap-distance-top:0;mso-wrap-distance-right:9pt;mso-wrap-distance-bottom:0;mso-position-horizontal:absolute;mso-position-horizontal-relative:text;mso-position-vertical:absolute;mso-position-vertical-relative:text;v-text-anchor:middle" o:gfxdata="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" fillcolor="red" strokecolor="#243f60 [1604]" strokeweight="2pt">
                 <v:fill opacity="15163f"/>
               </v:rect>
             </w:pict>
@@ -37792,7 +37856,7 @@
       <w:pPr>
         <w:pStyle w:val="Heading1"/>
       </w:pPr>
-      <w:bookmarkStart w:id="3" w:name="_Toc440974116"/>
+      <w:bookmarkStart w:id="2" w:name="_Toc441757281"/>
       <w:r>
         <w:lastRenderedPageBreak/>
         <w:t>&lt;W</w:t>
@@ -37806,7 +37870,7 @@
       <w:r>
         <w:t>&gt;</w:t>
       </w:r>
-      <w:bookmarkEnd w:id="3"/>
+      <w:bookmarkEnd w:id="2"/>
     </w:p>
     <w:p>
       <w:pPr>
@@ -38812,7 +38876,7 @@
       <w:pPr>
         <w:pStyle w:val="Heading1"/>
       </w:pPr>
-      <w:bookmarkStart w:id="4" w:name="_Toc440974117"/>
+      <w:bookmarkStart w:id="3" w:name="_Toc441757282"/>
       <w:r>
         <w:t>&lt;</w:t>
       </w:r>
@@ -38837,7 +38901,7 @@
       <w:r>
         <w:t>&gt;</w:t>
       </w:r>
-      <w:bookmarkEnd w:id="4"/>
+      <w:bookmarkEnd w:id="3"/>
     </w:p>
     <w:p>
       <w:pPr>
@@ -41215,6 +41279,1144 @@
       <w:pPr>
         <w:spacing w:after="0" w:line="240" w:lineRule="auto"/>
       </w:pPr>
+      <w:r>
+        <w:t>How to use Presentation Toolkit by Philips?</w:t>
+      </w:r>
+    </w:p>
+    <w:p>
+      <w:pPr>
+        <w:spacing w:after="0" w:line="240" w:lineRule="auto"/>
+      </w:pPr>
+      <w:r>
+        <w:t>How to add icons?</w:t>
+      </w:r>
+    </w:p>
+    <w:p>
+      <w:pPr>
+        <w:pStyle w:val="ListParagraph"/>
+        <w:numPr>
+          <w:ilvl w:val="0"/>
+          <w:numId w:val="11"/>
+        </w:numPr>
+      </w:pPr>
+      <w:r>
+        <w:t>Add folder Icons</w:t>
+      </w:r>
+    </w:p>
+    <w:p>
+      <w:pPr>
+        <w:pStyle w:val="ListParagraph"/>
+        <w:numPr>
+          <w:ilvl w:val="0"/>
+          <w:numId w:val="11"/>
+        </w:numPr>
+      </w:pPr>
+      <w:r>
+        <w:t xml:space="preserve">Right click -&gt; Add Existing item… -&gt; </w:t>
+      </w:r>
+      <w:bookmarkStart w:id="4" w:name="_GoBack"/>
+      <w:bookmarkEnd w:id="4"/>
+      <w:r>
+        <w:t>\IPF_12.2.0_Presentation\ExperienceIdentity\Icons</w:t>
+      </w:r>
+      <w:r>
+        <w:t>\ZoomIn.xaml</w:t>
+      </w:r>
+    </w:p>
+    <w:p>
+      <w:pPr>
+        <w:pStyle w:val="ListParagraph"/>
+        <w:numPr>
+          <w:ilvl w:val="0"/>
+          <w:numId w:val="11"/>
+        </w:numPr>
+      </w:pPr>
+      <w:r>
+        <w:t>Set Properties</w:t>
+      </w:r>
+    </w:p>
+    <w:p>
+      <w:pPr>
+        <w:pStyle w:val="ListParagraph"/>
+      </w:pPr>
+      <w:r>
+        <w:t>Build Action: Resource</w:t>
+      </w:r>
+    </w:p>
+    <w:p>
+      <w:pPr>
+        <w:pStyle w:val="ListParagraph"/>
+        <w:numPr>
+          <w:ilvl w:val="0"/>
+          <w:numId w:val="11"/>
+        </w:numPr>
+      </w:pPr>
+      <w:r>
+        <w:t>In App.xaml</w:t>
+      </w:r>
+    </w:p>
+    <w:p>
+      <w:pPr>
+        <w:pStyle w:val="ListParagraph"/>
+        <w:autoSpaceDE w:val="0"/>
+        <w:autoSpaceDN w:val="0"/>
+        <w:adjustRightInd w:val="0"/>
+        <w:spacing w:after="0" w:line="240" w:lineRule="auto"/>
+        <w:rPr>
+          <w:rFonts w:ascii="Consolas" w:hAnsi="Consolas" w:cs="Consolas"/>
+          <w:sz w:val="19"/>
+          <w:szCs w:val="19"/>
+        </w:rPr>
+      </w:pPr>
+      <w:r>
+        <w:rPr>
+          <w:rFonts w:ascii="Consolas" w:hAnsi="Consolas" w:cs="Consolas"/>
+          <w:color w:val="0000FF"/>
+          <w:sz w:val="19"/>
+          <w:szCs w:val="19"/>
+        </w:rPr>
+        <w:t>&lt;</w:t>
+      </w:r>
+      <w:r>
+        <w:rPr>
+          <w:rFonts w:ascii="Consolas" w:hAnsi="Consolas" w:cs="Consolas"/>
+          <w:color w:val="A31515"/>
+          <w:sz w:val="19"/>
+          <w:szCs w:val="19"/>
+        </w:rPr>
+        <w:t>ResourceDictionary.MergedDictionaries</w:t>
+      </w:r>
+      <w:r>
+        <w:rPr>
+          <w:rFonts w:ascii="Consolas" w:hAnsi="Consolas" w:cs="Consolas"/>
+          <w:color w:val="0000FF"/>
+          <w:sz w:val="19"/>
+          <w:szCs w:val="19"/>
+        </w:rPr>
+        <w:t>&gt;</w:t>
+      </w:r>
+    </w:p>
+    <w:p>
+      <w:pPr>
+        <w:pStyle w:val="ListParagraph"/>
+        <w:autoSpaceDE w:val="0"/>
+        <w:autoSpaceDN w:val="0"/>
+        <w:adjustRightInd w:val="0"/>
+        <w:spacing w:after="0" w:line="240" w:lineRule="auto"/>
+        <w:rPr>
+          <w:rFonts w:ascii="Consolas" w:hAnsi="Consolas" w:cs="Consolas"/>
+          <w:sz w:val="19"/>
+          <w:szCs w:val="19"/>
+        </w:rPr>
+      </w:pPr>
+      <w:r>
+        <w:rPr>
+          <w:rFonts w:ascii="Consolas" w:hAnsi="Consolas" w:cs="Consolas"/>
+          <w:color w:val="A31515"/>
+          <w:sz w:val="19"/>
+          <w:szCs w:val="19"/>
+        </w:rPr>
+        <w:t xml:space="preserve">                </w:t>
+      </w:r>
+      <w:r>
+        <w:rPr>
+          <w:rFonts w:ascii="Consolas" w:hAnsi="Consolas" w:cs="Consolas"/>
+          <w:color w:val="0000FF"/>
+          <w:sz w:val="19"/>
+          <w:szCs w:val="19"/>
+        </w:rPr>
+        <w:t>&lt;</w:t>
+      </w:r>
+      <w:r>
+        <w:rPr>
+          <w:rFonts w:ascii="Consolas" w:hAnsi="Consolas" w:cs="Consolas"/>
+          <w:color w:val="A31515"/>
+          <w:sz w:val="19"/>
+          <w:szCs w:val="19"/>
+        </w:rPr>
+        <w:t>ResourceDictionary</w:t>
+      </w:r>
+      <w:r>
+        <w:rPr>
+          <w:rFonts w:ascii="Consolas" w:hAnsi="Consolas" w:cs="Consolas"/>
+          <w:color w:val="FF0000"/>
+          <w:sz w:val="19"/>
+          <w:szCs w:val="19"/>
+        </w:rPr>
+        <w:t xml:space="preserve"> Source</w:t>
+      </w:r>
+      <w:r>
+        <w:rPr>
+          <w:rFonts w:ascii="Consolas" w:hAnsi="Consolas" w:cs="Consolas"/>
+          <w:color w:val="0000FF"/>
+          <w:sz w:val="19"/>
+          <w:szCs w:val="19"/>
+        </w:rPr>
+        <w:t>="/Philips.Platform.Presentation;component/ExperienceIdentity/ExperienceIdentity.Dark.xaml"&gt;</w:t>
+      </w:r>
+    </w:p>
+    <w:p>
+      <w:pPr>
+        <w:pStyle w:val="ListParagraph"/>
+        <w:autoSpaceDE w:val="0"/>
+        <w:autoSpaceDN w:val="0"/>
+        <w:adjustRightInd w:val="0"/>
+        <w:spacing w:after="0" w:line="240" w:lineRule="auto"/>
+        <w:rPr>
+          <w:rFonts w:ascii="Consolas" w:hAnsi="Consolas" w:cs="Consolas"/>
+          <w:sz w:val="19"/>
+          <w:szCs w:val="19"/>
+        </w:rPr>
+      </w:pPr>
+      <w:r>
+        <w:rPr>
+          <w:rFonts w:ascii="Consolas" w:hAnsi="Consolas" w:cs="Consolas"/>
+          <w:color w:val="A31515"/>
+          <w:sz w:val="19"/>
+          <w:szCs w:val="19"/>
+        </w:rPr>
+        <w:t xml:space="preserve">                </w:t>
+      </w:r>
+      <w:r>
+        <w:rPr>
+          <w:rFonts w:ascii="Consolas" w:hAnsi="Consolas" w:cs="Consolas"/>
+          <w:color w:val="0000FF"/>
+          <w:sz w:val="19"/>
+          <w:szCs w:val="19"/>
+        </w:rPr>
+        <w:t>&lt;/</w:t>
+      </w:r>
+      <w:r>
+        <w:rPr>
+          <w:rFonts w:ascii="Consolas" w:hAnsi="Consolas" w:cs="Consolas"/>
+          <w:color w:val="A31515"/>
+          <w:sz w:val="19"/>
+          <w:szCs w:val="19"/>
+        </w:rPr>
+        <w:t>ResourceDictionary</w:t>
+      </w:r>
+      <w:r>
+        <w:rPr>
+          <w:rFonts w:ascii="Consolas" w:hAnsi="Consolas" w:cs="Consolas"/>
+          <w:color w:val="0000FF"/>
+          <w:sz w:val="19"/>
+          <w:szCs w:val="19"/>
+        </w:rPr>
+        <w:t>&gt;</w:t>
+      </w:r>
+    </w:p>
+    <w:p>
+      <w:pPr>
+        <w:pStyle w:val="ListParagraph"/>
+        <w:autoSpaceDE w:val="0"/>
+        <w:autoSpaceDN w:val="0"/>
+        <w:adjustRightInd w:val="0"/>
+        <w:spacing w:after="0" w:line="240" w:lineRule="auto"/>
+        <w:rPr>
+          <w:rFonts w:ascii="Consolas" w:hAnsi="Consolas" w:cs="Consolas"/>
+          <w:sz w:val="19"/>
+          <w:szCs w:val="19"/>
+        </w:rPr>
+      </w:pPr>
+      <w:r>
+        <w:rPr>
+          <w:rFonts w:ascii="Consolas" w:hAnsi="Consolas" w:cs="Consolas"/>
+          <w:color w:val="A31515"/>
+          <w:sz w:val="19"/>
+          <w:szCs w:val="19"/>
+        </w:rPr>
+        <w:t xml:space="preserve">                </w:t>
+      </w:r>
+      <w:r>
+        <w:rPr>
+          <w:rFonts w:ascii="Consolas" w:hAnsi="Consolas" w:cs="Consolas"/>
+          <w:color w:val="0000FF"/>
+          <w:sz w:val="19"/>
+          <w:szCs w:val="19"/>
+        </w:rPr>
+        <w:t>&lt;</w:t>
+      </w:r>
+      <w:r>
+        <w:rPr>
+          <w:rFonts w:ascii="Consolas" w:hAnsi="Consolas" w:cs="Consolas"/>
+          <w:color w:val="A31515"/>
+          <w:sz w:val="19"/>
+          <w:szCs w:val="19"/>
+        </w:rPr>
+        <w:t>ResourceDictionary</w:t>
+      </w:r>
+      <w:r>
+        <w:rPr>
+          <w:rFonts w:ascii="Consolas" w:hAnsi="Consolas" w:cs="Consolas"/>
+          <w:color w:val="FF0000"/>
+          <w:sz w:val="19"/>
+          <w:szCs w:val="19"/>
+        </w:rPr>
+        <w:t xml:space="preserve"> Source</w:t>
+      </w:r>
+      <w:r>
+        <w:rPr>
+          <w:rFonts w:ascii="Consolas" w:hAnsi="Consolas" w:cs="Consolas"/>
+          <w:color w:val="0000FF"/>
+          <w:sz w:val="19"/>
+          <w:szCs w:val="19"/>
+        </w:rPr>
+        <w:t>="Icons/ZoomIn.xaml"/&gt;</w:t>
+      </w:r>
+    </w:p>
+    <w:p>
+      <w:pPr>
+        <w:pStyle w:val="ListParagraph"/>
+        <w:autoSpaceDE w:val="0"/>
+        <w:autoSpaceDN w:val="0"/>
+        <w:adjustRightInd w:val="0"/>
+        <w:spacing w:after="0" w:line="240" w:lineRule="auto"/>
+        <w:rPr>
+          <w:rFonts w:ascii="Consolas" w:hAnsi="Consolas" w:cs="Consolas"/>
+          <w:color w:val="0000FF"/>
+          <w:sz w:val="19"/>
+          <w:szCs w:val="19"/>
+        </w:rPr>
+      </w:pPr>
+      <w:r>
+        <w:rPr>
+          <w:rFonts w:ascii="Consolas" w:hAnsi="Consolas" w:cs="Consolas"/>
+          <w:color w:val="A31515"/>
+          <w:sz w:val="19"/>
+          <w:szCs w:val="19"/>
+        </w:rPr>
+        <w:t xml:space="preserve">           </w:t>
+      </w:r>
+      <w:r>
+        <w:rPr>
+          <w:rFonts w:ascii="Consolas" w:hAnsi="Consolas" w:cs="Consolas"/>
+          <w:color w:val="0000FF"/>
+          <w:sz w:val="19"/>
+          <w:szCs w:val="19"/>
+        </w:rPr>
+        <w:t>&lt;/</w:t>
+      </w:r>
+      <w:r>
+        <w:rPr>
+          <w:rFonts w:ascii="Consolas" w:hAnsi="Consolas" w:cs="Consolas"/>
+          <w:color w:val="A31515"/>
+          <w:sz w:val="19"/>
+          <w:szCs w:val="19"/>
+        </w:rPr>
+        <w:t>ResourceDictionary.MergedDictionaries</w:t>
+      </w:r>
+      <w:r>
+        <w:rPr>
+          <w:rFonts w:ascii="Consolas" w:hAnsi="Consolas" w:cs="Consolas"/>
+          <w:color w:val="0000FF"/>
+          <w:sz w:val="19"/>
+          <w:szCs w:val="19"/>
+        </w:rPr>
+        <w:t>&gt;</w:t>
+      </w:r>
+    </w:p>
+    <w:p>
+      <w:pPr>
+        <w:pStyle w:val="ListParagraph"/>
+        <w:numPr>
+          <w:ilvl w:val="0"/>
+          <w:numId w:val="11"/>
+        </w:numPr>
+        <w:autoSpaceDE w:val="0"/>
+        <w:autoSpaceDN w:val="0"/>
+        <w:adjustRightInd w:val="0"/>
+        <w:spacing w:after="0" w:line="240" w:lineRule="auto"/>
+      </w:pPr>
+      <w:r>
+        <w:t>In Window.xaml</w:t>
+      </w:r>
+    </w:p>
+    <w:p>
+      <w:pPr>
+        <w:pStyle w:val="ListParagraph"/>
+        <w:tabs>
+          <w:tab w:val="left" w:pos="916"/>
+          <w:tab w:val="left" w:pos="1832"/>
+          <w:tab w:val="left" w:pos="2748"/>
+          <w:tab w:val="left" w:pos="3664"/>
+          <w:tab w:val="left" w:pos="4580"/>
+          <w:tab w:val="left" w:pos="5496"/>
+          <w:tab w:val="left" w:pos="6412"/>
+          <w:tab w:val="left" w:pos="7328"/>
+          <w:tab w:val="left" w:pos="8244"/>
+          <w:tab w:val="left" w:pos="9160"/>
+          <w:tab w:val="left" w:pos="10076"/>
+          <w:tab w:val="left" w:pos="10992"/>
+          <w:tab w:val="left" w:pos="11908"/>
+          <w:tab w:val="left" w:pos="12824"/>
+          <w:tab w:val="left" w:pos="13740"/>
+          <w:tab w:val="left" w:pos="14656"/>
+        </w:tabs>
+        <w:spacing w:after="0" w:line="240" w:lineRule="auto"/>
+        <w:rPr>
+          <w:rFonts w:ascii="Courier New" w:eastAsia="Times New Roman" w:hAnsi="Courier New" w:cs="Courier New"/>
+          <w:sz w:val="20"/>
+          <w:szCs w:val="20"/>
+        </w:rPr>
+      </w:pPr>
+      <w:r>
+        <w:rPr>
+          <w:rFonts w:ascii="Courier New" w:eastAsia="Times New Roman" w:hAnsi="Courier New" w:cs="Courier New"/>
+          <w:sz w:val="20"/>
+          <w:szCs w:val="20"/>
+        </w:rPr>
+        <w:t>&lt;Button&gt;</w:t>
+      </w:r>
+    </w:p>
+    <w:p>
+      <w:pPr>
+        <w:pStyle w:val="ListParagraph"/>
+        <w:tabs>
+          <w:tab w:val="left" w:pos="916"/>
+          <w:tab w:val="left" w:pos="1832"/>
+          <w:tab w:val="left" w:pos="2748"/>
+          <w:tab w:val="left" w:pos="3664"/>
+          <w:tab w:val="left" w:pos="4580"/>
+          <w:tab w:val="left" w:pos="5496"/>
+          <w:tab w:val="left" w:pos="6412"/>
+          <w:tab w:val="left" w:pos="7328"/>
+          <w:tab w:val="left" w:pos="8244"/>
+          <w:tab w:val="left" w:pos="9160"/>
+          <w:tab w:val="left" w:pos="10076"/>
+          <w:tab w:val="left" w:pos="10992"/>
+          <w:tab w:val="left" w:pos="11908"/>
+          <w:tab w:val="left" w:pos="12824"/>
+          <w:tab w:val="left" w:pos="13740"/>
+          <w:tab w:val="left" w:pos="14656"/>
+        </w:tabs>
+        <w:spacing w:after="0" w:line="240" w:lineRule="auto"/>
+        <w:rPr>
+          <w:rFonts w:ascii="Courier New" w:eastAsia="Times New Roman" w:hAnsi="Courier New" w:cs="Courier New"/>
+          <w:sz w:val="20"/>
+          <w:szCs w:val="20"/>
+        </w:rPr>
+      </w:pPr>
+      <w:r>
+        <w:rPr>
+          <w:rFonts w:ascii="Courier New" w:eastAsia="Times New Roman" w:hAnsi="Courier New" w:cs="Courier New"/>
+          <w:sz w:val="20"/>
+          <w:szCs w:val="20"/>
+        </w:rPr>
+        <w:t xml:space="preserve">        &lt;Image Source="{StaticResource </w:t>
+      </w:r>
+      <w:r>
+        <w:rPr>
+          <w:rFonts w:ascii="Consolas" w:hAnsi="Consolas" w:cs="Consolas"/>
+          <w:color w:val="0000FF"/>
+          <w:sz w:val="19"/>
+          <w:szCs w:val="19"/>
+        </w:rPr>
+        <w:t>ZoomIn</w:t>
+      </w:r>
+      <w:r>
+        <w:rPr>
+          <w:rFonts w:ascii="Courier New" w:eastAsia="Times New Roman" w:hAnsi="Courier New" w:cs="Courier New"/>
+          <w:sz w:val="20"/>
+          <w:szCs w:val="20"/>
+        </w:rPr>
+        <w:t xml:space="preserve"> Icon}" Width="24" Height="24" .../&gt;</w:t>
+      </w:r>
+    </w:p>
+    <w:p>
+      <w:pPr>
+        <w:pStyle w:val="ListParagraph"/>
+        <w:autoSpaceDE w:val="0"/>
+        <w:autoSpaceDN w:val="0"/>
+        <w:adjustRightInd w:val="0"/>
+        <w:spacing w:after="0" w:line="240" w:lineRule="auto"/>
+        <w:rPr>
+          <w:rFonts w:ascii="Courier New" w:eastAsia="Times New Roman" w:hAnsi="Courier New" w:cs="Courier New"/>
+          <w:sz w:val="20"/>
+          <w:szCs w:val="20"/>
+        </w:rPr>
+      </w:pPr>
+      <w:r>
+        <w:rPr>
+          <w:rFonts w:ascii="Courier New" w:eastAsia="Times New Roman" w:hAnsi="Courier New" w:cs="Courier New"/>
+          <w:sz w:val="20"/>
+          <w:szCs w:val="20"/>
+        </w:rPr>
+        <w:t>&lt;/Button&gt;</w:t>
+      </w:r>
+    </w:p>
+    <w:p>
+      <w:pPr>
+        <w:autoSpaceDE w:val="0"/>
+        <w:autoSpaceDN w:val="0"/>
+        <w:adjustRightInd w:val="0"/>
+        <w:spacing w:after="0" w:line="240" w:lineRule="auto"/>
+        <w:rPr>
+          <w:rFonts w:ascii="Courier New" w:eastAsia="Times New Roman" w:hAnsi="Courier New" w:cs="Courier New"/>
+          <w:sz w:val="20"/>
+          <w:szCs w:val="20"/>
+        </w:rPr>
+      </w:pPr>
+      <w:r>
+        <w:rPr>
+          <w:rFonts w:ascii="Courier New" w:eastAsia="Times New Roman" w:hAnsi="Courier New" w:cs="Courier New"/>
+          <w:sz w:val="20"/>
+          <w:szCs w:val="20"/>
+        </w:rPr>
+        <w:t>How to add cursor?</w:t>
+      </w:r>
+    </w:p>
+    <w:p>
+      <w:pPr>
+        <w:autoSpaceDE w:val="0"/>
+        <w:autoSpaceDN w:val="0"/>
+        <w:adjustRightInd w:val="0"/>
+        <w:spacing w:after="0" w:line="240" w:lineRule="auto"/>
+        <w:rPr>
+          <w:rFonts w:ascii="Courier New" w:eastAsia="Times New Roman" w:hAnsi="Courier New" w:cs="Courier New"/>
+          <w:sz w:val="20"/>
+          <w:szCs w:val="20"/>
+        </w:rPr>
+      </w:pPr>
+    </w:p>
+    <w:p>
+      <w:pPr>
+        <w:pStyle w:val="ListParagraph"/>
+        <w:numPr>
+          <w:ilvl w:val="0"/>
+          <w:numId w:val="12"/>
+        </w:numPr>
+      </w:pPr>
+      <w:r>
+        <w:t>Add folder Cursors</w:t>
+      </w:r>
+    </w:p>
+    <w:p>
+      <w:pPr>
+        <w:pStyle w:val="ListParagraph"/>
+        <w:numPr>
+          <w:ilvl w:val="0"/>
+          <w:numId w:val="12"/>
+        </w:numPr>
+      </w:pPr>
+      <w:r>
+        <w:t xml:space="preserve">Right click -&gt; Add Existing item… -&gt; </w:t>
+      </w:r>
+      <w:r>
+        <w:t>\IPF_12.2.0_Presentation\ExperienceIdentity\</w:t>
+      </w:r>
+      <w:r>
+        <w:t>Cursor\ZoomCursor.xaml</w:t>
+      </w:r>
+    </w:p>
+    <w:p>
+      <w:pPr>
+        <w:pStyle w:val="ListParagraph"/>
+        <w:numPr>
+          <w:ilvl w:val="0"/>
+          <w:numId w:val="12"/>
+        </w:numPr>
+      </w:pPr>
+      <w:r>
+        <w:t>Set Properties</w:t>
+      </w:r>
+    </w:p>
+    <w:p>
+      <w:pPr>
+        <w:pStyle w:val="ListParagraph"/>
+      </w:pPr>
+      <w:r>
+        <w:t>Build Action: Resource</w:t>
+      </w:r>
+    </w:p>
+    <w:p>
+      <w:pPr>
+        <w:pStyle w:val="ListParagraph"/>
+        <w:numPr>
+          <w:ilvl w:val="0"/>
+          <w:numId w:val="12"/>
+        </w:numPr>
+      </w:pPr>
+      <w:r>
+        <w:t>In App.xaml</w:t>
+      </w:r>
+    </w:p>
+    <w:p>
+      <w:pPr>
+        <w:pStyle w:val="ListParagraph"/>
+        <w:autoSpaceDE w:val="0"/>
+        <w:autoSpaceDN w:val="0"/>
+        <w:adjustRightInd w:val="0"/>
+        <w:spacing w:after="0" w:line="240" w:lineRule="auto"/>
+        <w:rPr>
+          <w:rFonts w:ascii="Consolas" w:hAnsi="Consolas" w:cs="Consolas"/>
+          <w:sz w:val="19"/>
+          <w:szCs w:val="19"/>
+        </w:rPr>
+      </w:pPr>
+      <w:r>
+        <w:rPr>
+          <w:rFonts w:ascii="Consolas" w:hAnsi="Consolas" w:cs="Consolas"/>
+          <w:color w:val="0000FF"/>
+          <w:sz w:val="19"/>
+          <w:szCs w:val="19"/>
+        </w:rPr>
+        <w:t>&lt;</w:t>
+      </w:r>
+      <w:r>
+        <w:rPr>
+          <w:rFonts w:ascii="Consolas" w:hAnsi="Consolas" w:cs="Consolas"/>
+          <w:color w:val="A31515"/>
+          <w:sz w:val="19"/>
+          <w:szCs w:val="19"/>
+        </w:rPr>
+        <w:t>ResourceDictionary.MergedDictionaries</w:t>
+      </w:r>
+      <w:r>
+        <w:rPr>
+          <w:rFonts w:ascii="Consolas" w:hAnsi="Consolas" w:cs="Consolas"/>
+          <w:color w:val="0000FF"/>
+          <w:sz w:val="19"/>
+          <w:szCs w:val="19"/>
+        </w:rPr>
+        <w:t>&gt;</w:t>
+      </w:r>
+    </w:p>
+    <w:p>
+      <w:pPr>
+        <w:pStyle w:val="ListParagraph"/>
+        <w:autoSpaceDE w:val="0"/>
+        <w:autoSpaceDN w:val="0"/>
+        <w:adjustRightInd w:val="0"/>
+        <w:spacing w:after="0" w:line="240" w:lineRule="auto"/>
+        <w:rPr>
+          <w:rFonts w:ascii="Consolas" w:hAnsi="Consolas" w:cs="Consolas"/>
+          <w:sz w:val="19"/>
+          <w:szCs w:val="19"/>
+        </w:rPr>
+      </w:pPr>
+      <w:r>
+        <w:rPr>
+          <w:rFonts w:ascii="Consolas" w:hAnsi="Consolas" w:cs="Consolas"/>
+          <w:color w:val="A31515"/>
+          <w:sz w:val="19"/>
+          <w:szCs w:val="19"/>
+        </w:rPr>
+        <w:lastRenderedPageBreak/>
+        <w:t xml:space="preserve">                </w:t>
+      </w:r>
+      <w:r>
+        <w:rPr>
+          <w:rFonts w:ascii="Consolas" w:hAnsi="Consolas" w:cs="Consolas"/>
+          <w:color w:val="0000FF"/>
+          <w:sz w:val="19"/>
+          <w:szCs w:val="19"/>
+        </w:rPr>
+        <w:t>&lt;</w:t>
+      </w:r>
+      <w:r>
+        <w:rPr>
+          <w:rFonts w:ascii="Consolas" w:hAnsi="Consolas" w:cs="Consolas"/>
+          <w:color w:val="A31515"/>
+          <w:sz w:val="19"/>
+          <w:szCs w:val="19"/>
+        </w:rPr>
+        <w:t>ResourceDictionary</w:t>
+      </w:r>
+      <w:r>
+        <w:rPr>
+          <w:rFonts w:ascii="Consolas" w:hAnsi="Consolas" w:cs="Consolas"/>
+          <w:color w:val="FF0000"/>
+          <w:sz w:val="19"/>
+          <w:szCs w:val="19"/>
+        </w:rPr>
+        <w:t xml:space="preserve"> Source</w:t>
+      </w:r>
+      <w:r>
+        <w:rPr>
+          <w:rFonts w:ascii="Consolas" w:hAnsi="Consolas" w:cs="Consolas"/>
+          <w:color w:val="0000FF"/>
+          <w:sz w:val="19"/>
+          <w:szCs w:val="19"/>
+        </w:rPr>
+        <w:t>="/Philips.Platform.Presentation;component/ExperienceIdentity/ExperienceIdentity.Dark.xaml"&gt;</w:t>
+      </w:r>
+    </w:p>
+    <w:p>
+      <w:pPr>
+        <w:pStyle w:val="ListParagraph"/>
+        <w:autoSpaceDE w:val="0"/>
+        <w:autoSpaceDN w:val="0"/>
+        <w:adjustRightInd w:val="0"/>
+        <w:spacing w:after="0" w:line="240" w:lineRule="auto"/>
+        <w:rPr>
+          <w:rFonts w:ascii="Consolas" w:hAnsi="Consolas" w:cs="Consolas"/>
+          <w:sz w:val="19"/>
+          <w:szCs w:val="19"/>
+        </w:rPr>
+      </w:pPr>
+      <w:r>
+        <w:rPr>
+          <w:rFonts w:ascii="Consolas" w:hAnsi="Consolas" w:cs="Consolas"/>
+          <w:color w:val="A31515"/>
+          <w:sz w:val="19"/>
+          <w:szCs w:val="19"/>
+        </w:rPr>
+        <w:t xml:space="preserve">                </w:t>
+      </w:r>
+      <w:r>
+        <w:rPr>
+          <w:rFonts w:ascii="Consolas" w:hAnsi="Consolas" w:cs="Consolas"/>
+          <w:color w:val="0000FF"/>
+          <w:sz w:val="19"/>
+          <w:szCs w:val="19"/>
+        </w:rPr>
+        <w:t>&lt;/</w:t>
+      </w:r>
+      <w:r>
+        <w:rPr>
+          <w:rFonts w:ascii="Consolas" w:hAnsi="Consolas" w:cs="Consolas"/>
+          <w:color w:val="A31515"/>
+          <w:sz w:val="19"/>
+          <w:szCs w:val="19"/>
+        </w:rPr>
+        <w:t>ResourceDictionary</w:t>
+      </w:r>
+      <w:r>
+        <w:rPr>
+          <w:rFonts w:ascii="Consolas" w:hAnsi="Consolas" w:cs="Consolas"/>
+          <w:color w:val="0000FF"/>
+          <w:sz w:val="19"/>
+          <w:szCs w:val="19"/>
+        </w:rPr>
+        <w:t>&gt;</w:t>
+      </w:r>
+    </w:p>
+    <w:p>
+      <w:pPr>
+        <w:pStyle w:val="ListParagraph"/>
+        <w:autoSpaceDE w:val="0"/>
+        <w:autoSpaceDN w:val="0"/>
+        <w:adjustRightInd w:val="0"/>
+        <w:spacing w:after="0" w:line="240" w:lineRule="auto"/>
+        <w:rPr>
+          <w:rFonts w:ascii="Consolas" w:hAnsi="Consolas" w:cs="Consolas"/>
+          <w:sz w:val="19"/>
+          <w:szCs w:val="19"/>
+        </w:rPr>
+      </w:pPr>
+      <w:r>
+        <w:rPr>
+          <w:rFonts w:ascii="Consolas" w:hAnsi="Consolas" w:cs="Consolas"/>
+          <w:color w:val="A31515"/>
+          <w:sz w:val="19"/>
+          <w:szCs w:val="19"/>
+        </w:rPr>
+        <w:t xml:space="preserve">                </w:t>
+      </w:r>
+      <w:r>
+        <w:rPr>
+          <w:rFonts w:ascii="Consolas" w:hAnsi="Consolas" w:cs="Consolas"/>
+          <w:color w:val="0000FF"/>
+          <w:sz w:val="19"/>
+          <w:szCs w:val="19"/>
+        </w:rPr>
+        <w:t>&lt;</w:t>
+      </w:r>
+      <w:r>
+        <w:rPr>
+          <w:rFonts w:ascii="Consolas" w:hAnsi="Consolas" w:cs="Consolas"/>
+          <w:color w:val="A31515"/>
+          <w:sz w:val="19"/>
+          <w:szCs w:val="19"/>
+        </w:rPr>
+        <w:t>ResourceDictionary</w:t>
+      </w:r>
+      <w:r>
+        <w:rPr>
+          <w:rFonts w:ascii="Consolas" w:hAnsi="Consolas" w:cs="Consolas"/>
+          <w:color w:val="FF0000"/>
+          <w:sz w:val="19"/>
+          <w:szCs w:val="19"/>
+        </w:rPr>
+        <w:t xml:space="preserve"> Source</w:t>
+      </w:r>
+      <w:r>
+        <w:rPr>
+          <w:rFonts w:ascii="Consolas" w:hAnsi="Consolas" w:cs="Consolas"/>
+          <w:color w:val="0000FF"/>
+          <w:sz w:val="19"/>
+          <w:szCs w:val="19"/>
+        </w:rPr>
+        <w:t>="</w:t>
+      </w:r>
+      <w:r>
+        <w:rPr>
+          <w:rFonts w:ascii="Consolas" w:hAnsi="Consolas" w:cs="Consolas"/>
+          <w:color w:val="0000FF"/>
+          <w:sz w:val="19"/>
+          <w:szCs w:val="19"/>
+        </w:rPr>
+        <w:t xml:space="preserve"> Cursors</w:t>
+      </w:r>
+      <w:r>
+        <w:rPr>
+          <w:rFonts w:ascii="Consolas" w:hAnsi="Consolas" w:cs="Consolas"/>
+          <w:color w:val="0000FF"/>
+          <w:sz w:val="19"/>
+          <w:szCs w:val="19"/>
+        </w:rPr>
+        <w:t xml:space="preserve"> /ZoomIn</w:t>
+      </w:r>
+      <w:r>
+        <w:rPr>
+          <w:rFonts w:ascii="Consolas" w:hAnsi="Consolas" w:cs="Consolas"/>
+          <w:color w:val="0000FF"/>
+          <w:sz w:val="19"/>
+          <w:szCs w:val="19"/>
+        </w:rPr>
+        <w:t>Cursor</w:t>
+      </w:r>
+      <w:r>
+        <w:rPr>
+          <w:rFonts w:ascii="Consolas" w:hAnsi="Consolas" w:cs="Consolas"/>
+          <w:color w:val="0000FF"/>
+          <w:sz w:val="19"/>
+          <w:szCs w:val="19"/>
+        </w:rPr>
+        <w:t>.xaml"/&gt;</w:t>
+      </w:r>
+    </w:p>
+    <w:p>
+      <w:pPr>
+        <w:pStyle w:val="ListParagraph"/>
+        <w:autoSpaceDE w:val="0"/>
+        <w:autoSpaceDN w:val="0"/>
+        <w:adjustRightInd w:val="0"/>
+        <w:spacing w:after="0" w:line="240" w:lineRule="auto"/>
+        <w:rPr>
+          <w:rFonts w:ascii="Consolas" w:hAnsi="Consolas" w:cs="Consolas"/>
+          <w:color w:val="0000FF"/>
+          <w:sz w:val="19"/>
+          <w:szCs w:val="19"/>
+        </w:rPr>
+      </w:pPr>
+      <w:r>
+        <w:rPr>
+          <w:rFonts w:ascii="Consolas" w:hAnsi="Consolas" w:cs="Consolas"/>
+          <w:color w:val="A31515"/>
+          <w:sz w:val="19"/>
+          <w:szCs w:val="19"/>
+        </w:rPr>
+        <w:t xml:space="preserve">           </w:t>
+      </w:r>
+      <w:r>
+        <w:rPr>
+          <w:rFonts w:ascii="Consolas" w:hAnsi="Consolas" w:cs="Consolas"/>
+          <w:color w:val="0000FF"/>
+          <w:sz w:val="19"/>
+          <w:szCs w:val="19"/>
+        </w:rPr>
+        <w:t>&lt;/</w:t>
+      </w:r>
+      <w:r>
+        <w:rPr>
+          <w:rFonts w:ascii="Consolas" w:hAnsi="Consolas" w:cs="Consolas"/>
+          <w:color w:val="A31515"/>
+          <w:sz w:val="19"/>
+          <w:szCs w:val="19"/>
+        </w:rPr>
+        <w:t>ResourceDictionary.MergedDictionaries</w:t>
+      </w:r>
+      <w:r>
+        <w:rPr>
+          <w:rFonts w:ascii="Consolas" w:hAnsi="Consolas" w:cs="Consolas"/>
+          <w:color w:val="0000FF"/>
+          <w:sz w:val="19"/>
+          <w:szCs w:val="19"/>
+        </w:rPr>
+        <w:t>&gt;</w:t>
+      </w:r>
+    </w:p>
+    <w:p>
+      <w:pPr>
+        <w:pStyle w:val="ListParagraph"/>
+        <w:numPr>
+          <w:ilvl w:val="0"/>
+          <w:numId w:val="11"/>
+        </w:numPr>
+        <w:autoSpaceDE w:val="0"/>
+        <w:autoSpaceDN w:val="0"/>
+        <w:adjustRightInd w:val="0"/>
+        <w:spacing w:after="0" w:line="240" w:lineRule="auto"/>
+        <w:rPr>
+          <w:rFonts w:ascii="Consolas" w:hAnsi="Consolas" w:cs="Consolas"/>
+          <w:color w:val="0000FF"/>
+          <w:sz w:val="19"/>
+          <w:szCs w:val="19"/>
+        </w:rPr>
+      </w:pPr>
+      <w:r>
+        <w:t>In Window.xaml</w:t>
+      </w:r>
+    </w:p>
+    <w:p>
+      <w:pPr>
+        <w:pStyle w:val="HTMLPreformatted"/>
+        <w:ind w:left="720"/>
+      </w:pPr>
+      <w:r>
+        <w:t xml:space="preserve">Cursor="{Binding Cursor, Source={StaticResource </w:t>
+      </w:r>
+      <w:r>
+        <w:rPr>
+          <w:rFonts w:ascii="Consolas" w:hAnsi="Consolas" w:cs="Consolas"/>
+          <w:color w:val="0000FF"/>
+          <w:sz w:val="19"/>
+          <w:szCs w:val="19"/>
+        </w:rPr>
+        <w:t>ZoomIn</w:t>
+      </w:r>
+      <w:r>
+        <w:rPr>
+          <w:rFonts w:ascii="Consolas" w:hAnsi="Consolas" w:cs="Consolas"/>
+          <w:color w:val="0000FF"/>
+          <w:sz w:val="19"/>
+          <w:szCs w:val="19"/>
+        </w:rPr>
+        <w:t>Cursor</w:t>
+      </w:r>
+      <w:r>
+        <w:t xml:space="preserve"> }}"</w:t>
+      </w:r>
+    </w:p>
+    <w:p>
+      <w:pPr>
+        <w:pStyle w:val="HTMLPreformatted"/>
+        <w:ind w:left="720"/>
+      </w:pPr>
+      <w:r>
+        <w:t>Or in window.cs</w:t>
+      </w:r>
+    </w:p>
+    <w:p>
+      <w:pPr>
+        <w:autoSpaceDE w:val="0"/>
+        <w:autoSpaceDN w:val="0"/>
+        <w:adjustRightInd w:val="0"/>
+        <w:spacing w:after="0" w:line="240" w:lineRule="auto"/>
+        <w:rPr>
+          <w:rFonts w:ascii="Consolas" w:hAnsi="Consolas" w:cs="Consolas"/>
+          <w:sz w:val="19"/>
+          <w:szCs w:val="19"/>
+        </w:rPr>
+      </w:pPr>
+      <w:r>
+        <w:rPr>
+          <w:rFonts w:ascii="Consolas" w:hAnsi="Consolas" w:cs="Consolas"/>
+          <w:color w:val="2B91AF"/>
+          <w:sz w:val="19"/>
+          <w:szCs w:val="19"/>
+        </w:rPr>
+        <w:t>FrameworkElement</w:t>
+      </w:r>
+      <w:r>
+        <w:rPr>
+          <w:rFonts w:ascii="Consolas" w:hAnsi="Consolas" w:cs="Consolas"/>
+          <w:sz w:val="19"/>
+          <w:szCs w:val="19"/>
+        </w:rPr>
+        <w:t xml:space="preserve"> </w:t>
+      </w:r>
+      <w:r>
+        <w:rPr>
+          <w:rFonts w:ascii="Consolas" w:hAnsi="Consolas" w:cs="Consolas"/>
+          <w:color w:val="020002"/>
+          <w:sz w:val="19"/>
+          <w:szCs w:val="19"/>
+        </w:rPr>
+        <w:t>temp</w:t>
+      </w:r>
+      <w:r>
+        <w:rPr>
+          <w:rFonts w:ascii="Consolas" w:hAnsi="Consolas" w:cs="Consolas"/>
+          <w:sz w:val="19"/>
+          <w:szCs w:val="19"/>
+        </w:rPr>
+        <w:t xml:space="preserve"> = (</w:t>
+      </w:r>
+      <w:r>
+        <w:rPr>
+          <w:rFonts w:ascii="Consolas" w:hAnsi="Consolas" w:cs="Consolas"/>
+          <w:color w:val="2B91AF"/>
+          <w:sz w:val="19"/>
+          <w:szCs w:val="19"/>
+        </w:rPr>
+        <w:t>FrameworkElement</w:t>
+      </w:r>
+      <w:r>
+        <w:rPr>
+          <w:rFonts w:ascii="Consolas" w:hAnsi="Consolas" w:cs="Consolas"/>
+          <w:sz w:val="19"/>
+          <w:szCs w:val="19"/>
+        </w:rPr>
+        <w:t>)</w:t>
+      </w:r>
+      <w:r>
+        <w:rPr>
+          <w:rFonts w:ascii="Consolas" w:hAnsi="Consolas" w:cs="Consolas"/>
+          <w:color w:val="0000FF"/>
+          <w:sz w:val="19"/>
+          <w:szCs w:val="19"/>
+        </w:rPr>
+        <w:t>this</w:t>
+      </w:r>
+      <w:r>
+        <w:rPr>
+          <w:rFonts w:ascii="Consolas" w:hAnsi="Consolas" w:cs="Consolas"/>
+          <w:sz w:val="19"/>
+          <w:szCs w:val="19"/>
+        </w:rPr>
+        <w:t>.</w:t>
+      </w:r>
+      <w:r>
+        <w:rPr>
+          <w:rFonts w:ascii="Consolas" w:hAnsi="Consolas" w:cs="Consolas"/>
+          <w:color w:val="020002"/>
+          <w:sz w:val="19"/>
+          <w:szCs w:val="19"/>
+        </w:rPr>
+        <w:t>TryFindResource</w:t>
+      </w:r>
+      <w:r>
+        <w:rPr>
+          <w:rFonts w:ascii="Consolas" w:hAnsi="Consolas" w:cs="Consolas"/>
+          <w:sz w:val="19"/>
+          <w:szCs w:val="19"/>
+        </w:rPr>
+        <w:t>(</w:t>
+      </w:r>
+      <w:r>
+        <w:rPr>
+          <w:rFonts w:ascii="Consolas" w:hAnsi="Consolas" w:cs="Consolas"/>
+          <w:color w:val="A31515"/>
+          <w:sz w:val="19"/>
+          <w:szCs w:val="19"/>
+        </w:rPr>
+        <w:t>"ZoomCursor"</w:t>
+      </w:r>
+      <w:r>
+        <w:rPr>
+          <w:rFonts w:ascii="Consolas" w:hAnsi="Consolas" w:cs="Consolas"/>
+          <w:sz w:val="19"/>
+          <w:szCs w:val="19"/>
+        </w:rPr>
+        <w:t>);</w:t>
+      </w:r>
+    </w:p>
+    <w:p>
+      <w:pPr>
+        <w:autoSpaceDE w:val="0"/>
+        <w:autoSpaceDN w:val="0"/>
+        <w:adjustRightInd w:val="0"/>
+        <w:spacing w:after="0" w:line="240" w:lineRule="auto"/>
+        <w:rPr>
+          <w:rFonts w:ascii="Consolas" w:hAnsi="Consolas" w:cs="Consolas"/>
+          <w:sz w:val="19"/>
+          <w:szCs w:val="19"/>
+        </w:rPr>
+      </w:pPr>
+      <w:r>
+        <w:rPr>
+          <w:rFonts w:ascii="Consolas" w:hAnsi="Consolas" w:cs="Consolas"/>
+          <w:sz w:val="19"/>
+          <w:szCs w:val="19"/>
+        </w:rPr>
+        <w:t xml:space="preserve">            </w:t>
+      </w:r>
+      <w:r>
+        <w:rPr>
+          <w:rFonts w:ascii="Consolas" w:hAnsi="Consolas" w:cs="Consolas"/>
+          <w:color w:val="020002"/>
+          <w:sz w:val="19"/>
+          <w:szCs w:val="19"/>
+        </w:rPr>
+        <w:t>this</w:t>
+      </w:r>
+      <w:r>
+        <w:rPr>
+          <w:rFonts w:ascii="Consolas" w:hAnsi="Consolas" w:cs="Consolas"/>
+          <w:sz w:val="19"/>
+          <w:szCs w:val="19"/>
+        </w:rPr>
+        <w:t>.</w:t>
+      </w:r>
+      <w:r>
+        <w:rPr>
+          <w:rFonts w:ascii="Consolas" w:hAnsi="Consolas" w:cs="Consolas"/>
+          <w:color w:val="020002"/>
+          <w:sz w:val="19"/>
+          <w:szCs w:val="19"/>
+        </w:rPr>
+        <w:t>Cursor</w:t>
+      </w:r>
+      <w:r>
+        <w:rPr>
+          <w:rFonts w:ascii="Consolas" w:hAnsi="Consolas" w:cs="Consolas"/>
+          <w:sz w:val="19"/>
+          <w:szCs w:val="19"/>
+        </w:rPr>
+        <w:t xml:space="preserve"> = </w:t>
+      </w:r>
+      <w:r>
+        <w:rPr>
+          <w:rFonts w:ascii="Consolas" w:hAnsi="Consolas" w:cs="Consolas"/>
+          <w:color w:val="020002"/>
+          <w:sz w:val="19"/>
+          <w:szCs w:val="19"/>
+        </w:rPr>
+        <w:t>temp</w:t>
+      </w:r>
+      <w:r>
+        <w:rPr>
+          <w:rFonts w:ascii="Consolas" w:hAnsi="Consolas" w:cs="Consolas"/>
+          <w:sz w:val="19"/>
+          <w:szCs w:val="19"/>
+        </w:rPr>
+        <w:t>.</w:t>
+      </w:r>
+      <w:r>
+        <w:rPr>
+          <w:rFonts w:ascii="Consolas" w:hAnsi="Consolas" w:cs="Consolas"/>
+          <w:color w:val="020002"/>
+          <w:sz w:val="19"/>
+          <w:szCs w:val="19"/>
+        </w:rPr>
+        <w:t>Cursor</w:t>
+      </w:r>
+      <w:r>
+        <w:rPr>
+          <w:rFonts w:ascii="Consolas" w:hAnsi="Consolas" w:cs="Consolas"/>
+          <w:sz w:val="19"/>
+          <w:szCs w:val="19"/>
+        </w:rPr>
+        <w:t xml:space="preserve">; </w:t>
+      </w:r>
+    </w:p>
+    <w:p>
+      <w:pPr>
+        <w:pStyle w:val="HTMLPreformatted"/>
+        <w:ind w:left="720"/>
+      </w:pPr>
+    </w:p>
+    <w:p>
+      <w:pPr>
+        <w:pStyle w:val="ListParagraph"/>
+      </w:pPr>
+    </w:p>
+    <w:p>
+      <w:pPr>
+        <w:spacing w:after="0" w:line="240" w:lineRule="auto"/>
+      </w:pPr>
     </w:p>
     <w:p>
       <w:pPr>
@@ -43298,7 +44500,6 @@
           <w:sz w:val="20"/>
           <w:szCs w:val="20"/>
         </w:rPr>
-        <w:lastRenderedPageBreak/>
         <w:t xml:space="preserve">                </w:t>
       </w:r>
       <w:r>
@@ -43656,6 +44857,7 @@
           <w:sz w:val="20"/>
           <w:szCs w:val="20"/>
         </w:rPr>
+        <w:lastRenderedPageBreak/>
         <w:t xml:space="preserve">                {</w:t>
       </w:r>
     </w:p>
@@ -46047,7 +47249,6 @@
           <w:sz w:val="20"/>
           <w:szCs w:val="20"/>
         </w:rPr>
-        <w:lastRenderedPageBreak/>
         <w:t xml:space="preserve">        {</w:t>
       </w:r>
     </w:p>
@@ -46546,6 +47747,7 @@
           <w:sz w:val="20"/>
           <w:szCs w:val="20"/>
         </w:rPr>
+        <w:lastRenderedPageBreak/>
         <w:t xml:space="preserve">            </w:t>
       </w:r>
       <w:r>
@@ -48937,7 +50139,6 @@
           <w:sz w:val="19"/>
           <w:szCs w:val="19"/>
         </w:rPr>
-        <w:lastRenderedPageBreak/>
         <w:t xml:space="preserve">        {</w:t>
       </w:r>
     </w:p>
@@ -49387,6 +50588,7 @@
           <w:sz w:val="19"/>
           <w:szCs w:val="19"/>
         </w:rPr>
+        <w:lastRenderedPageBreak/>
         <w:t xml:space="preserve">        </w:t>
       </w:r>
       <w:r>
@@ -52117,6 +53319,7 @@
           <w:sz w:val="19"/>
           <w:szCs w:val="19"/>
         </w:rPr>
+        <w:lastRenderedPageBreak/>
         <w:t xml:space="preserve">                </w:t>
       </w:r>
       <w:r>
@@ -54631,7 +55834,6 @@
           <w:sz w:val="19"/>
           <w:szCs w:val="19"/>
         </w:rPr>
-        <w:lastRenderedPageBreak/>
         <w:t xml:space="preserve">    {</w:t>
       </w:r>
     </w:p>
@@ -55107,6 +56309,7 @@
           <w:sz w:val="19"/>
           <w:szCs w:val="19"/>
         </w:rPr>
+        <w:lastRenderedPageBreak/>
         <w:t>the difference of array parameter and parameter array?</w:t>
       </w:r>
     </w:p>
@@ -57502,7 +58705,6 @@
           <w:sz w:val="19"/>
           <w:szCs w:val="19"/>
         </w:rPr>
-        <w:lastRenderedPageBreak/>
         <w:t xml:space="preserve">    }</w:t>
       </w:r>
     </w:p>
@@ -57717,6 +58919,7 @@
           <w:sz w:val="19"/>
           <w:szCs w:val="19"/>
         </w:rPr>
+        <w:lastRenderedPageBreak/>
         <w:t xml:space="preserve">    {</w:t>
       </w:r>
     </w:p>
@@ -60291,7 +61494,6 @@
           <w:sz w:val="19"/>
           <w:szCs w:val="19"/>
         </w:rPr>
-        <w:lastRenderedPageBreak/>
         <w:t xml:space="preserve">    }</w:t>
       </w:r>
     </w:p>
@@ -60588,6 +61790,7 @@
           <w:sz w:val="19"/>
           <w:szCs w:val="19"/>
         </w:rPr>
+        <w:lastRenderedPageBreak/>
         <w:t xml:space="preserve">            </w:t>
       </w:r>
       <w:r>
@@ -62683,7 +63886,6 @@
           <w:sz w:val="19"/>
           <w:szCs w:val="19"/>
         </w:rPr>
-        <w:lastRenderedPageBreak/>
         <w:t xml:space="preserve">    </w:t>
       </w:r>
       <w:r>
@@ -63125,6 +64327,7 @@
           <w:sz w:val="19"/>
           <w:szCs w:val="19"/>
         </w:rPr>
+        <w:lastRenderedPageBreak/>
         <w:t xml:space="preserve">    </w:t>
       </w:r>
       <w:r>
@@ -64201,6 +65404,1344 @@
           <w:sz w:val="19"/>
           <w:szCs w:val="19"/>
         </w:rPr>
+      </w:pPr>
+    </w:p>
+    <w:p>
+      <w:pPr>
+        <w:pStyle w:val="Heading1"/>
+      </w:pPr>
+      <w:bookmarkStart w:id="5" w:name="_Toc441757283"/>
+      <w:r>
+        <w:t>Mix program for large application</w:t>
+      </w:r>
+      <w:bookmarkEnd w:id="5"/>
+    </w:p>
+    <w:p>
+      <w:pPr>
+        <w:spacing w:after="0" w:line="240" w:lineRule="auto"/>
+      </w:pPr>
+      <w:r>
+        <w:t>UI via WPF</w:t>
+      </w:r>
+    </w:p>
+    <w:p>
+      <w:pPr>
+        <w:spacing w:after="0" w:line="240" w:lineRule="auto"/>
+      </w:pPr>
+      <w:r>
+        <w:t>(including control, layout etc…)</w:t>
+      </w:r>
+    </w:p>
+    <w:p>
+      <w:pPr>
+        <w:spacing w:after="0" w:line="240" w:lineRule="auto"/>
+      </w:pPr>
+      <w:r>
+        <w:t xml:space="preserve">Message via C# </w:t>
+      </w:r>
+    </w:p>
+    <w:p>
+      <w:pPr>
+        <w:spacing w:after="0" w:line="240" w:lineRule="auto"/>
+      </w:pPr>
+      <w:r>
+        <w:t>(Event and Delegate, like Qt signal and slot)</w:t>
+      </w:r>
+    </w:p>
+    <w:p>
+      <w:pPr>
+        <w:spacing w:after="0" w:line="240" w:lineRule="auto"/>
+      </w:pPr>
+      <w:r>
+        <w:t>Back door algorithm via COM or DLL</w:t>
+      </w:r>
+    </w:p>
+    <w:p>
+      <w:pPr>
+        <w:spacing w:after="0" w:line="240" w:lineRule="auto"/>
+      </w:pPr>
+      <w:r>
+        <w:t>(reuse existing image processing</w:t>
+      </w:r>
+    </w:p>
+    <w:p>
+      <w:pPr>
+        <w:spacing w:after="0" w:line="240" w:lineRule="auto"/>
+      </w:pPr>
+      <w:r>
+        <w:t xml:space="preserve">Wrapper OpenCV as EMGU DLL </w:t>
+      </w:r>
+    </w:p>
+    <w:p>
+      <w:pPr>
+        <w:spacing w:after="0" w:line="240" w:lineRule="auto"/>
+      </w:pPr>
+      <w:r>
+        <w:t>Wrapper ITK as MITK DLL</w:t>
+      </w:r>
+    </w:p>
+    <w:p>
+      <w:pPr>
+        <w:spacing w:after="0" w:line="240" w:lineRule="auto"/>
+      </w:pPr>
+      <w:r>
+        <w:t>Wrapper VTK as com</w:t>
+      </w:r>
+    </w:p>
+    <w:p>
+      <w:pPr>
+        <w:spacing w:after="0" w:line="240" w:lineRule="auto"/>
+      </w:pPr>
+      <w:r>
+        <w:t>Optimize loop as C++ and wrapper C++ as COM )</w:t>
+      </w:r>
+    </w:p>
+    <w:p>
+      <w:pPr>
+        <w:spacing w:after="0" w:line="240" w:lineRule="auto"/>
+      </w:pPr>
+    </w:p>
+    <w:p>
+      <w:pPr>
+        <w:spacing w:after="0" w:line="240" w:lineRule="auto"/>
+      </w:pPr>
+      <w:r>
+        <w:t>COM</w:t>
+      </w:r>
+    </w:p>
+    <w:p>
+      <w:pPr>
+        <w:spacing w:after="0" w:line="240" w:lineRule="auto"/>
+      </w:pPr>
+      <w:r>
+        <w:rPr>
+          <w:rFonts w:hint="eastAsia"/>
+        </w:rPr>
+        <w:t>用户根据</w:t>
+      </w:r>
+      <w:r>
+        <w:t>CLSID</w:t>
+      </w:r>
+      <w:r>
+        <w:rPr>
+          <w:rFonts w:hint="eastAsia"/>
+        </w:rPr>
+        <w:t>找到可重用的</w:t>
+      </w:r>
+      <w:r>
+        <w:t>COM</w:t>
+      </w:r>
+      <w:r>
+        <w:rPr>
+          <w:rFonts w:hint="eastAsia"/>
+        </w:rPr>
+        <w:t>类所在的位置</w:t>
+      </w:r>
+      <w:r>
+        <w:t xml:space="preserve"> → </w:t>
+      </w:r>
+      <w:r>
+        <w:rPr>
+          <w:rFonts w:hint="eastAsia"/>
+        </w:rPr>
+        <w:t>通过类厂得到</w:t>
+      </w:r>
+      <w:r>
+        <w:t>COM</w:t>
+      </w:r>
+      <w:r>
+        <w:rPr>
+          <w:rFonts w:hint="eastAsia"/>
+        </w:rPr>
+        <w:t>对象</w:t>
+      </w:r>
+      <w:r>
+        <w:t xml:space="preserve"> → </w:t>
+      </w:r>
+      <w:r>
+        <w:rPr>
+          <w:rFonts w:hint="eastAsia"/>
+        </w:rPr>
+        <w:t>用户根据</w:t>
+      </w:r>
+      <w:r>
+        <w:t>IID</w:t>
+      </w:r>
+      <w:r>
+        <w:rPr>
+          <w:rFonts w:hint="eastAsia"/>
+        </w:rPr>
+        <w:t>来得到想调用的函数所在的接口</w:t>
+      </w:r>
+      <w:r>
+        <w:t xml:space="preserve">→ </w:t>
+      </w:r>
+      <w:r>
+        <w:rPr>
+          <w:rFonts w:hint="eastAsia"/>
+        </w:rPr>
+        <w:t>调用接口中的某函数指针</w:t>
+      </w:r>
+      <w:r>
+        <w:t>。</w:t>
+      </w:r>
+    </w:p>
+    <w:p>
+      <w:pPr>
+        <w:spacing w:after="0" w:line="240" w:lineRule="auto"/>
+      </w:pPr>
+      <w:r>
+        <w:t>对</w:t>
+      </w:r>
+      <w:r>
+        <w:t>COM</w:t>
+      </w:r>
+      <w:r>
+        <w:t>的要求，实际上就是需要一个虚基类，其定义了一组函数，然后</w:t>
+      </w:r>
+      <w:r>
+        <w:t>COM</w:t>
+      </w:r>
+      <w:r>
+        <w:t>类来继承这个基</w:t>
+      </w:r>
+      <w:r>
+        <w:rPr>
+          <w:rFonts w:hint="eastAsia"/>
+        </w:rPr>
+        <w:t>类</w:t>
+      </w:r>
+    </w:p>
+    <w:p>
+      <w:pPr>
+        <w:spacing w:after="0" w:line="240" w:lineRule="auto"/>
+      </w:pPr>
+      <w:r>
+        <w:rPr>
+          <w:rFonts w:hint="eastAsia"/>
+        </w:rPr>
+        <w:lastRenderedPageBreak/>
+        <w:t>而当</w:t>
+      </w:r>
+      <w:r>
+        <w:t>COM</w:t>
+      </w:r>
+      <w:r>
+        <w:rPr>
+          <w:rFonts w:hint="eastAsia"/>
+        </w:rPr>
+        <w:t>类要有多个供外界调用的函数时，可以把这些函数分别定义在一些虚基类中，然后再用多重继承的方法使</w:t>
+      </w:r>
+      <w:r>
+        <w:t>COM</w:t>
+      </w:r>
+      <w:r>
+        <w:rPr>
+          <w:rFonts w:hint="eastAsia"/>
+        </w:rPr>
+        <w:t>类拥有这些函数</w:t>
+      </w:r>
+      <w:r>
+        <w:t>。拥有一组虚函数的基类就是</w:t>
+      </w:r>
+      <w:r>
+        <w:t>COM</w:t>
+      </w:r>
+      <w:r>
+        <w:t>中的接口，其目的是定义</w:t>
+      </w:r>
+      <w:r>
+        <w:t>COM</w:t>
+      </w:r>
+      <w:r>
+        <w:t>对象被访问的方法。每个接口都被一个</w:t>
+      </w:r>
+      <w:r>
+        <w:t>GUID</w:t>
+      </w:r>
+      <w:r>
+        <w:t>标识，称为</w:t>
+      </w:r>
+      <w:r>
+        <w:t>IID</w:t>
+      </w:r>
+    </w:p>
+    <w:p>
+      <w:pPr>
+        <w:spacing w:after="0" w:line="240" w:lineRule="auto"/>
+      </w:pPr>
+      <w:r>
+        <w:t>COM</w:t>
+      </w:r>
+      <w:r>
+        <w:t>规定了一个函数</w:t>
+      </w:r>
+      <w:r>
+        <w:t>QueryInterface()</w:t>
+      </w:r>
+      <w:r>
+        <w:t>，用来得到接口的指</w:t>
+      </w:r>
+      <w:r>
+        <w:rPr>
+          <w:rFonts w:hint="eastAsia"/>
+        </w:rPr>
+        <w:t>针</w:t>
+      </w:r>
+    </w:p>
+    <w:p>
+      <w:pPr>
+        <w:spacing w:after="0" w:line="240" w:lineRule="auto"/>
+      </w:pPr>
+      <w:r>
+        <w:rPr>
+          <w:rFonts w:hint="eastAsia"/>
+        </w:rPr>
+        <w:t>三</w:t>
+      </w:r>
+      <w:r>
+        <w:t xml:space="preserve">. </w:t>
+      </w:r>
+      <w:r>
+        <w:rPr>
+          <w:rFonts w:hint="eastAsia"/>
+        </w:rPr>
+        <w:t>接口的使用方</w:t>
+      </w:r>
+      <w:r>
+        <w:t>法</w:t>
+      </w:r>
+    </w:p>
+    <w:p>
+      <w:pPr>
+        <w:spacing w:after="0" w:line="240" w:lineRule="auto"/>
+      </w:pPr>
+      <w:r>
+        <w:rPr>
+          <w:rFonts w:hint="eastAsia"/>
+        </w:rPr>
+        <w:t>首先，所有</w:t>
+      </w:r>
+      <w:r>
+        <w:t>COM</w:t>
+      </w:r>
+      <w:r>
+        <w:rPr>
+          <w:rFonts w:hint="eastAsia"/>
+        </w:rPr>
+        <w:t>对象的接口都继承自</w:t>
+      </w:r>
+      <w:r>
+        <w:t>IUnknown</w:t>
+      </w:r>
+      <w:r>
+        <w:rPr>
+          <w:rFonts w:hint="eastAsia"/>
+        </w:rPr>
+        <w:t>，而</w:t>
+      </w:r>
+      <w:r>
+        <w:t>IUnknown</w:t>
+      </w:r>
+      <w:r>
+        <w:rPr>
+          <w:rFonts w:hint="eastAsia"/>
+        </w:rPr>
+        <w:t>中是有</w:t>
+      </w:r>
+      <w:r>
+        <w:t>QueryInterface()</w:t>
+      </w:r>
+      <w:r>
+        <w:rPr>
+          <w:rFonts w:hint="eastAsia"/>
+        </w:rPr>
+        <w:t>函数的</w:t>
+      </w:r>
+      <w:r>
+        <w:t>。</w:t>
+      </w:r>
+    </w:p>
+    <w:p>
+      <w:pPr>
+        <w:spacing w:after="0" w:line="240" w:lineRule="auto"/>
+      </w:pPr>
+      <w:r>
+        <w:rPr>
+          <w:rFonts w:hint="eastAsia"/>
+        </w:rPr>
+        <w:t>再次，</w:t>
+      </w:r>
+      <w:r>
+        <w:t>COM</w:t>
+      </w:r>
+      <w:r>
+        <w:rPr>
+          <w:rFonts w:hint="eastAsia"/>
+        </w:rPr>
+        <w:t>对象的开头就是第一个接口的</w:t>
+      </w:r>
+      <w:r>
+        <w:t>vtable</w:t>
+      </w:r>
+      <w:r>
+        <w:rPr>
+          <w:rFonts w:hint="eastAsia"/>
+        </w:rPr>
+        <w:t>，所以指向</w:t>
+      </w:r>
+      <w:r>
+        <w:t>COM</w:t>
+      </w:r>
+      <w:r>
+        <w:rPr>
+          <w:rFonts w:hint="eastAsia"/>
+        </w:rPr>
+        <w:t>对象的指针同时也是指向第一个接口的指针。并且，由于接口都是继承自</w:t>
+      </w:r>
+      <w:r>
+        <w:t>IUnknown</w:t>
+      </w:r>
+      <w:r>
+        <w:rPr>
+          <w:rFonts w:hint="eastAsia"/>
+        </w:rPr>
+        <w:t>，因此这个指针也一定是指向</w:t>
+      </w:r>
+      <w:r>
+        <w:t>IUnknown</w:t>
+      </w:r>
+      <w:r>
+        <w:rPr>
+          <w:rFonts w:hint="eastAsia"/>
+        </w:rPr>
+        <w:t>的指针。这样一来的话就能够顺利调用</w:t>
+      </w:r>
+      <w:r>
+        <w:t>QueryInterface()</w:t>
+      </w:r>
+      <w:r>
+        <w:rPr>
+          <w:rFonts w:hint="eastAsia"/>
+        </w:rPr>
+        <w:t>，得到某个接口的指针了</w:t>
+      </w:r>
+      <w:r>
+        <w:t>。</w:t>
+      </w:r>
+    </w:p>
+    <w:p>
+      <w:pPr>
+        <w:spacing w:after="0" w:line="240" w:lineRule="auto"/>
+      </w:pPr>
+      <w:r>
+        <w:rPr>
+          <w:rFonts w:hint="eastAsia"/>
+        </w:rPr>
+        <w:t>然后，不管任何时候，只要有某接口的指针，就可以接着用</w:t>
+      </w:r>
+      <w:r>
+        <w:t>QueryInterface()</w:t>
+      </w:r>
+      <w:r>
+        <w:rPr>
+          <w:rFonts w:hint="eastAsia"/>
+        </w:rPr>
+        <w:t>来得到该</w:t>
+      </w:r>
+      <w:r>
+        <w:t>COM</w:t>
+      </w:r>
+      <w:r>
+        <w:rPr>
+          <w:rFonts w:hint="eastAsia"/>
+        </w:rPr>
+        <w:t>对象拥有的其它接口指</w:t>
+      </w:r>
+      <w:r>
+        <w:t>针</w:t>
+      </w:r>
+    </w:p>
+    <w:p>
+      <w:pPr>
+        <w:spacing w:after="0" w:line="240" w:lineRule="auto"/>
+      </w:pPr>
+      <w:r>
+        <w:t>COM</w:t>
+      </w:r>
+      <w:r>
+        <w:t>库</w:t>
+      </w:r>
+    </w:p>
+    <w:p>
+      <w:pPr>
+        <w:spacing w:after="0" w:line="240" w:lineRule="auto"/>
+      </w:pPr>
+      <w:r>
+        <w:t>COM</w:t>
+      </w:r>
+      <w:r>
+        <w:rPr>
+          <w:rFonts w:hint="eastAsia"/>
+        </w:rPr>
+        <w:t>组件有三个最基本的接口类，分别是</w:t>
+      </w:r>
+      <w:r>
+        <w:t>IUnknown</w:t>
+      </w:r>
+      <w:r>
+        <w:rPr>
+          <w:rFonts w:hint="eastAsia"/>
+        </w:rPr>
+        <w:t>、</w:t>
+      </w:r>
+      <w:r>
+        <w:t>IClassFactory</w:t>
+      </w:r>
+      <w:r>
+        <w:rPr>
+          <w:rFonts w:hint="eastAsia"/>
+        </w:rPr>
+        <w:t>、</w:t>
+      </w:r>
+      <w:r>
+        <w:t>IDispatch</w:t>
+      </w:r>
+      <w:r>
+        <w:t>。</w:t>
+      </w:r>
+    </w:p>
+    <w:p>
+      <w:pPr>
+        <w:spacing w:after="0" w:line="240" w:lineRule="auto"/>
+      </w:pPr>
+      <w:r>
+        <w:rPr>
+          <w:rFonts w:hint="eastAsia"/>
+        </w:rPr>
+        <w:t>一、初始化函数</w:t>
+      </w:r>
+      <w:r>
+        <w:t>:</w:t>
+      </w:r>
+      <w:r>
+        <w:br/>
+        <w:t>1</w:t>
+      </w:r>
+      <w:r>
+        <w:rPr>
+          <w:rFonts w:hint="eastAsia"/>
+        </w:rPr>
+        <w:t>、</w:t>
+      </w:r>
+      <w:r>
+        <w:t xml:space="preserve">CoBuildVersion </w:t>
+      </w:r>
+      <w:r>
+        <w:rPr>
+          <w:rFonts w:hint="eastAsia"/>
+        </w:rPr>
+        <w:t>获取</w:t>
+      </w:r>
+      <w:r>
+        <w:t>COM</w:t>
+      </w:r>
+      <w:r>
+        <w:rPr>
+          <w:rFonts w:hint="eastAsia"/>
+        </w:rPr>
+        <w:t>库的版本号。</w:t>
+      </w:r>
+      <w:r>
+        <w:t>COM</w:t>
+      </w:r>
+      <w:r>
+        <w:rPr>
+          <w:rFonts w:hint="eastAsia"/>
+        </w:rPr>
+        <w:t>库也是在不断的升级的，这样会出现不同的版本号，当客户程序想要获取</w:t>
+      </w:r>
+      <w:r>
+        <w:t>COM</w:t>
+      </w:r>
+      <w:r>
+        <w:rPr>
+          <w:rFonts w:hint="eastAsia"/>
+        </w:rPr>
+        <w:t>库的新功能和性能时必须要进行版本的检查，版本号分为主版本号和次版本号，主版本号放在返回值的高</w:t>
+      </w:r>
+      <w:r>
+        <w:t>16</w:t>
+      </w:r>
+      <w:r>
+        <w:rPr>
+          <w:rFonts w:hint="eastAsia"/>
+        </w:rPr>
+        <w:t>位，次版本放在低</w:t>
+      </w:r>
+      <w:r>
+        <w:t>16</w:t>
+      </w:r>
+      <w:r>
+        <w:rPr>
+          <w:rFonts w:hint="eastAsia"/>
+        </w:rPr>
+        <w:t>位。一般只要比较主版本号就可以了。</w:t>
+      </w:r>
+      <w:r>
+        <w:br/>
+        <w:t>2</w:t>
+      </w:r>
+      <w:r>
+        <w:rPr>
+          <w:rFonts w:hint="eastAsia"/>
+        </w:rPr>
+        <w:t>、</w:t>
+      </w:r>
+      <w:r>
+        <w:t>CoInitialize COM</w:t>
+      </w:r>
+      <w:r>
+        <w:rPr>
+          <w:rFonts w:hint="eastAsia"/>
+        </w:rPr>
+        <w:t>库的初始化。</w:t>
+      </w:r>
+      <w:r>
+        <w:t>COM</w:t>
+      </w:r>
+      <w:r>
+        <w:rPr>
+          <w:rFonts w:hint="eastAsia"/>
+        </w:rPr>
+        <w:t>库只有初始化后才可以使用，</w:t>
+      </w:r>
+      <w:r>
+        <w:t>CoInitialize</w:t>
+      </w:r>
+      <w:r>
+        <w:rPr>
+          <w:rFonts w:hint="eastAsia"/>
+        </w:rPr>
+        <w:t>有一个参数，一个</w:t>
+      </w:r>
+      <w:r>
+        <w:t>IMalloc</w:t>
+      </w:r>
+      <w:r>
+        <w:rPr>
+          <w:rFonts w:hint="eastAsia"/>
+        </w:rPr>
+        <w:t>的内存接口器，用于</w:t>
+      </w:r>
+      <w:r>
+        <w:t>COM</w:t>
+      </w:r>
+      <w:r>
+        <w:rPr>
+          <w:rFonts w:hint="eastAsia"/>
+        </w:rPr>
+        <w:t>库内存的分配管理工作，如果</w:t>
+      </w:r>
+      <w:r>
+        <w:t>CoInitialize</w:t>
+      </w:r>
+      <w:r>
+        <w:rPr>
+          <w:rFonts w:hint="eastAsia"/>
+        </w:rPr>
+        <w:t>参数指定为</w:t>
+      </w:r>
+      <w:r>
+        <w:t>NULL,</w:t>
+      </w:r>
+      <w:r>
+        <w:rPr>
+          <w:rFonts w:hint="eastAsia"/>
+        </w:rPr>
+        <w:t>则由系统提供默认的管理器。</w:t>
+      </w:r>
+      <w:r>
+        <w:t>CoInitialize</w:t>
+      </w:r>
+      <w:r>
+        <w:rPr>
+          <w:rFonts w:hint="eastAsia"/>
+        </w:rPr>
+        <w:t>返回三种值</w:t>
+      </w:r>
+      <w:r>
+        <w:t xml:space="preserve">:S_OK </w:t>
+      </w:r>
+      <w:r>
+        <w:rPr>
+          <w:rFonts w:hint="eastAsia"/>
+        </w:rPr>
+        <w:t>初始化成功，</w:t>
+      </w:r>
+      <w:r>
+        <w:t>S_FALSE COM</w:t>
+      </w:r>
+      <w:r>
+        <w:rPr>
+          <w:rFonts w:hint="eastAsia"/>
+        </w:rPr>
+        <w:t>库已经在线程当中初始化了，</w:t>
+      </w:r>
+      <w:r>
+        <w:t xml:space="preserve">RPC_E_CHANGE_MODE </w:t>
+      </w:r>
+      <w:r>
+        <w:rPr>
+          <w:rFonts w:hint="eastAsia"/>
+        </w:rPr>
+        <w:t>初始化失败。</w:t>
+      </w:r>
+      <w:r>
+        <w:br/>
+        <w:t>3</w:t>
+      </w:r>
+      <w:r>
+        <w:rPr>
+          <w:rFonts w:hint="eastAsia"/>
+        </w:rPr>
+        <w:t>、</w:t>
+      </w:r>
+      <w:r>
+        <w:t>CoUninitialize COM</w:t>
+      </w:r>
+      <w:r>
+        <w:rPr>
+          <w:rFonts w:hint="eastAsia"/>
+        </w:rPr>
+        <w:t>库功能服务终止。当调用</w:t>
+      </w:r>
+      <w:r>
+        <w:t>CoUninitialize</w:t>
+      </w:r>
+      <w:r>
+        <w:rPr>
+          <w:rFonts w:hint="eastAsia"/>
+        </w:rPr>
+        <w:t>时，</w:t>
+      </w:r>
+      <w:r>
+        <w:t>CoUninitialize</w:t>
+      </w:r>
+      <w:r>
+        <w:rPr>
+          <w:rFonts w:hint="eastAsia"/>
+        </w:rPr>
+        <w:t>所在的</w:t>
+      </w:r>
+      <w:r>
+        <w:t>DLL</w:t>
+      </w:r>
+      <w:r>
+        <w:rPr>
+          <w:rFonts w:hint="eastAsia"/>
+        </w:rPr>
+        <w:t>也将终止服务退出内存。</w:t>
+      </w:r>
+      <w:r>
+        <w:t>CoUninitialize</w:t>
+      </w:r>
+      <w:r>
+        <w:rPr>
+          <w:rFonts w:hint="eastAsia"/>
+        </w:rPr>
+        <w:t>与</w:t>
+      </w:r>
+      <w:r>
+        <w:t>CoInitalize</w:t>
+      </w:r>
+      <w:r>
+        <w:rPr>
+          <w:rFonts w:hint="eastAsia"/>
+        </w:rPr>
+        <w:t>配套使用。</w:t>
+      </w:r>
+      <w:r>
+        <w:br/>
+        <w:t>4</w:t>
+      </w:r>
+      <w:r>
+        <w:rPr>
+          <w:rFonts w:hint="eastAsia"/>
+        </w:rPr>
+        <w:t>、</w:t>
+      </w:r>
+      <w:r>
+        <w:t xml:space="preserve">CoFreeUnusedLibraries </w:t>
+      </w:r>
+      <w:r>
+        <w:rPr>
+          <w:rFonts w:hint="eastAsia"/>
+        </w:rPr>
+        <w:t>自动释放不再使用的</w:t>
+      </w:r>
+      <w:r>
+        <w:t>DLL</w:t>
+      </w:r>
+      <w:r>
+        <w:rPr>
+          <w:rFonts w:hint="eastAsia"/>
+        </w:rPr>
+        <w:t>。注意，当调用</w:t>
+      </w:r>
+      <w:r>
+        <w:t>CoFreeUnusedLibraries</w:t>
+      </w:r>
+      <w:r>
+        <w:rPr>
+          <w:rFonts w:hint="eastAsia"/>
+        </w:rPr>
+        <w:t>时，所调用的</w:t>
+      </w:r>
+      <w:r>
+        <w:t>DLL</w:t>
+      </w:r>
+      <w:r>
+        <w:rPr>
+          <w:rFonts w:hint="eastAsia"/>
+        </w:rPr>
+        <w:t>并不是立即就退出的，而是要有一定的延迟。这是因为当有多个线程运行时，线程之间会因为争夺资源而产生某一线程暂停，</w:t>
+      </w:r>
+      <w:r>
+        <w:t>CoFreeUnusedLibraries</w:t>
+      </w:r>
+      <w:r>
+        <w:rPr>
+          <w:rFonts w:hint="eastAsia"/>
+        </w:rPr>
+        <w:t>会误以为这是不再使用的线程，所以会去释放它，而实际它只是暂停而已。所以</w:t>
+      </w:r>
+      <w:r>
+        <w:t>CoFreeUnusedLibraries</w:t>
+      </w:r>
+      <w:r>
+        <w:rPr>
+          <w:rFonts w:hint="eastAsia"/>
+        </w:rPr>
+        <w:t>一般会有十分钟的延迟时间。解决方法就是在代码里设置一个定时器，定时有调用</w:t>
+      </w:r>
+      <w:r>
+        <w:t>CoFreeUnusedLibraries</w:t>
+      </w:r>
+      <w:r>
+        <w:rPr>
+          <w:rFonts w:hint="eastAsia"/>
+        </w:rPr>
+        <w:t>。</w:t>
+      </w:r>
+      <w:r>
+        <w:br/>
+      </w:r>
+      <w:r>
+        <w:rPr>
+          <w:rFonts w:hint="eastAsia"/>
+        </w:rPr>
+        <w:t>二、跟</w:t>
+      </w:r>
+      <w:r>
+        <w:t>GUID</w:t>
+      </w:r>
+      <w:r>
+        <w:rPr>
+          <w:rFonts w:hint="eastAsia"/>
+        </w:rPr>
+        <w:t>有关的函数：</w:t>
+      </w:r>
+      <w:r>
+        <w:br/>
+        <w:t>1</w:t>
+      </w:r>
+      <w:r>
+        <w:rPr>
+          <w:rFonts w:hint="eastAsia"/>
+        </w:rPr>
+        <w:t>、</w:t>
+      </w:r>
+      <w:r>
+        <w:t>IsEqualGUID/IsEqualIID/IsEqualCLSID/</w:t>
+      </w:r>
+      <w:r>
+        <w:rPr>
+          <w:rFonts w:hint="eastAsia"/>
+        </w:rPr>
+        <w:t>三个函数分别是判断两个</w:t>
+      </w:r>
+      <w:r>
+        <w:t>GUID/IID/CLSID</w:t>
+      </w:r>
+      <w:r>
+        <w:rPr>
+          <w:rFonts w:hint="eastAsia"/>
+        </w:rPr>
+        <w:t>是否相等。</w:t>
+      </w:r>
+      <w:r>
+        <w:br/>
+        <w:t>2</w:t>
+      </w:r>
+      <w:r>
+        <w:rPr>
+          <w:rFonts w:hint="eastAsia"/>
+        </w:rPr>
+        <w:t>、</w:t>
+      </w:r>
+      <w:r>
+        <w:t xml:space="preserve">CLSIDFromProgID </w:t>
+      </w:r>
+      <w:r>
+        <w:rPr>
+          <w:rFonts w:hint="eastAsia"/>
+        </w:rPr>
+        <w:t>根据</w:t>
+      </w:r>
+      <w:r>
+        <w:t>ProgID</w:t>
+      </w:r>
+      <w:r>
+        <w:rPr>
+          <w:rFonts w:hint="eastAsia"/>
+        </w:rPr>
+        <w:t>的值在注册表里找到对应的</w:t>
+      </w:r>
+      <w:r>
+        <w:t>CLSID</w:t>
+      </w:r>
+      <w:r>
+        <w:rPr>
+          <w:rFonts w:hint="eastAsia"/>
+        </w:rPr>
+        <w:t>的值</w:t>
+      </w:r>
+      <w:r>
+        <w:t>,ProgID</w:t>
+      </w:r>
+      <w:r>
+        <w:rPr>
+          <w:rFonts w:hint="eastAsia"/>
+        </w:rPr>
+        <w:t>是为了方便记忆</w:t>
+      </w:r>
+      <w:r>
+        <w:t>CLSID</w:t>
+      </w:r>
+      <w:r>
+        <w:rPr>
+          <w:rFonts w:hint="eastAsia"/>
+        </w:rPr>
+        <w:t>而取一个字符串名字。</w:t>
+      </w:r>
+      <w:r>
+        <w:br/>
+        <w:t>3</w:t>
+      </w:r>
+      <w:r>
+        <w:rPr>
+          <w:rFonts w:hint="eastAsia"/>
+        </w:rPr>
+        <w:t>、</w:t>
+      </w:r>
+      <w:r>
+        <w:t xml:space="preserve">StringFromClSID </w:t>
+      </w:r>
+      <w:r>
+        <w:rPr>
+          <w:rFonts w:hint="eastAsia"/>
+        </w:rPr>
+        <w:t>把</w:t>
+      </w:r>
+      <w:r>
+        <w:t>CLISD</w:t>
+      </w:r>
+      <w:r>
+        <w:rPr>
+          <w:rFonts w:hint="eastAsia"/>
+        </w:rPr>
+        <w:t>的结构形式转换成字符串的形式</w:t>
+      </w:r>
+      <w:r>
+        <w:t>。</w:t>
+      </w:r>
+    </w:p>
+    <w:p>
+      <w:pPr>
+        <w:spacing w:after="0" w:line="240" w:lineRule="auto"/>
+      </w:pPr>
+    </w:p>
+    <w:p>
+      <w:pPr>
+        <w:spacing w:after="0" w:line="240" w:lineRule="auto"/>
+      </w:pPr>
+      <w:r>
+        <w:rPr>
+          <w:rFonts w:hint="eastAsia"/>
+        </w:rPr>
+        <w:t>三、</w:t>
+      </w:r>
+      <w:r>
+        <w:t>对象创建函数：</w:t>
+      </w:r>
+      <w:r>
+        <w:br/>
+        <w:t>1</w:t>
+      </w:r>
+      <w:r>
+        <w:t>、</w:t>
+      </w:r>
+      <w:r>
+        <w:t xml:space="preserve">CoGetClassObject </w:t>
+      </w:r>
+      <w:r>
+        <w:t>获得对象的类厂。</w:t>
+      </w:r>
+      <w:r>
+        <w:br/>
+        <w:t>2</w:t>
+      </w:r>
+      <w:r>
+        <w:t>、</w:t>
+      </w:r>
+      <w:r>
+        <w:t xml:space="preserve">CoCreateInstance </w:t>
+      </w:r>
+      <w:r>
+        <w:t>创建</w:t>
+      </w:r>
+      <w:r>
+        <w:t>COM</w:t>
+      </w:r>
+      <w:r>
+        <w:t>对象。</w:t>
+      </w:r>
+      <w:r>
+        <w:t>CoCreateInstance</w:t>
+      </w:r>
+      <w:r>
+        <w:t>其实是对</w:t>
+      </w:r>
+      <w:r>
+        <w:t>COM</w:t>
+      </w:r>
+      <w:r>
+        <w:t>对象创建过程的封装。其过程是这样的：</w:t>
+      </w:r>
+      <w:r>
+        <w:t>a.</w:t>
+      </w:r>
+      <w:r>
+        <w:t>客户程序调用</w:t>
+      </w:r>
+      <w:r>
+        <w:t>CoCreateInstance</w:t>
+      </w:r>
+      <w:r>
+        <w:t>函数</w:t>
+      </w:r>
+      <w:r>
+        <w:t xml:space="preserve"> b.CoCreateInstance</w:t>
+      </w:r>
+      <w:r>
+        <w:t>函数调用</w:t>
+      </w:r>
+      <w:r>
+        <w:t>CoGetClassObject</w:t>
+      </w:r>
+      <w:r>
+        <w:t>函数</w:t>
+      </w:r>
+      <w:r>
+        <w:t xml:space="preserve"> c.</w:t>
+      </w:r>
+      <w:r>
+        <w:t>客户程序调用</w:t>
+      </w:r>
+      <w:r>
+        <w:t>CoInitialize</w:t>
+      </w:r>
+      <w:r>
+        <w:t>初始化</w:t>
+      </w:r>
+      <w:r>
+        <w:t>COM</w:t>
+      </w:r>
+      <w:r>
+        <w:t>库，</w:t>
+      </w:r>
+      <w:r>
+        <w:t>COM</w:t>
+      </w:r>
+      <w:r>
+        <w:t>库开始运行。</w:t>
+      </w:r>
+      <w:r>
+        <w:t>d.COM</w:t>
+      </w:r>
+      <w:r>
+        <w:t>库找到组件程序</w:t>
+      </w:r>
+      <w:r>
+        <w:t>DLL</w:t>
+      </w:r>
+      <w:r>
+        <w:t>，并进入它。</w:t>
+      </w:r>
+      <w:r>
+        <w:t>e.</w:t>
+      </w:r>
+      <w:r>
+        <w:t>在组件</w:t>
+      </w:r>
+      <w:r>
+        <w:t>DLL</w:t>
+      </w:r>
+      <w:r>
+        <w:t>里调用</w:t>
+      </w:r>
+      <w:r>
+        <w:t>DLLGetClassObject</w:t>
+      </w:r>
+      <w:r>
+        <w:t>函数，这个函数用于创建类厂，创建完类厂后把类厂对象的指针返回给</w:t>
+      </w:r>
+      <w:r>
+        <w:t>CoGetClassObject</w:t>
+      </w:r>
+      <w:r>
+        <w:t>函数。</w:t>
+      </w:r>
+      <w:r>
+        <w:lastRenderedPageBreak/>
+        <w:t>f.CoGetClassObject</w:t>
+      </w:r>
+      <w:r>
+        <w:t>函数把类厂指针返回给</w:t>
+      </w:r>
+      <w:r>
+        <w:t>CoCreateInstance</w:t>
+      </w:r>
+      <w:r>
+        <w:t>函数，然后它调用类厂对象创建函数。</w:t>
+      </w:r>
+      <w:r>
+        <w:t>g.</w:t>
+      </w:r>
+      <w:r>
+        <w:t>类厂创建</w:t>
+      </w:r>
+      <w:r>
+        <w:t>COM</w:t>
+      </w:r>
+      <w:r>
+        <w:t>对象。</w:t>
+      </w:r>
+      <w:r>
+        <w:t>h.</w:t>
+      </w:r>
+      <w:r>
+        <w:t>类厂把</w:t>
+      </w:r>
+      <w:r>
+        <w:t>COM</w:t>
+      </w:r>
+      <w:r>
+        <w:t>对象返回给</w:t>
+      </w:r>
+      <w:r>
+        <w:t>CoCreateInstance</w:t>
+      </w:r>
+      <w:r>
+        <w:t>函数，</w:t>
+      </w:r>
+      <w:r>
+        <w:t>CoCreateInstance</w:t>
+      </w:r>
+      <w:r>
+        <w:t>函数返回。</w:t>
+      </w:r>
+      <w:r>
+        <w:t>i.</w:t>
+      </w:r>
+      <w:r>
+        <w:t>客户程序直接调用</w:t>
+      </w:r>
+      <w:r>
+        <w:t>COM</w:t>
+      </w:r>
+      <w:r>
+        <w:t>对象。</w:t>
+      </w:r>
+      <w:r>
+        <w:br/>
+        <w:t>3</w:t>
+      </w:r>
+      <w:r>
+        <w:t>、</w:t>
+      </w:r>
+      <w:r>
+        <w:t xml:space="preserve">CoCreateInstanceEx </w:t>
+      </w:r>
+      <w:r>
+        <w:t>创建</w:t>
+      </w:r>
+      <w:r>
+        <w:t>COM</w:t>
+      </w:r>
+      <w:r>
+        <w:t>对象，可指定多个接口或远程对象，这是为了避免客户程序与</w:t>
+      </w:r>
+      <w:r>
+        <w:t>COM</w:t>
+      </w:r>
+      <w:r>
+        <w:t>组件的频繁交互。这个函数用于组件外调用。</w:t>
+      </w:r>
+      <w:r>
+        <w:br/>
+        <w:t>4</w:t>
+      </w:r>
+      <w:r>
+        <w:t>、</w:t>
+      </w:r>
+      <w:r>
+        <w:t>CoRegisterClassObject  </w:t>
+      </w:r>
+      <w:r>
+        <w:t>注册一个类厂接口，类厂接口是组件程序一启动就创建好了的，无论客户程序是否调用。</w:t>
+      </w:r>
+      <w:r>
+        <w:br/>
+        <w:t>5</w:t>
+      </w:r>
+      <w:r>
+        <w:t>、</w:t>
+      </w:r>
+      <w:r>
+        <w:t xml:space="preserve">CoRevokeClassObject </w:t>
+      </w:r>
+      <w:r>
+        <w:t>与</w:t>
+      </w:r>
+      <w:r>
+        <w:t>CoRegisterClassObject</w:t>
+      </w:r>
+      <w:r>
+        <w:t>配套使用。</w:t>
+      </w:r>
+      <w:r>
+        <w:br/>
+        <w:t>6</w:t>
+      </w:r>
+      <w:r>
+        <w:t>、</w:t>
+      </w:r>
+      <w:r>
+        <w:t xml:space="preserve">CoDisconnectObject </w:t>
+      </w:r>
+      <w:r>
+        <w:t>断开其它应用程序与对象的连接。</w:t>
+      </w:r>
+      <w:r>
+        <w:br/>
+      </w:r>
+      <w:r>
+        <w:t>四、内存管理函数：</w:t>
+      </w:r>
+      <w:r>
+        <w:br/>
+        <w:t>1</w:t>
+      </w:r>
+      <w:r>
+        <w:t>、</w:t>
+      </w:r>
+      <w:r>
+        <w:t xml:space="preserve">CoTaskMemAlloc </w:t>
+      </w:r>
+      <w:r>
+        <w:t>内存分配函数</w:t>
+      </w:r>
+      <w:r>
+        <w:t>.</w:t>
+      </w:r>
+      <w:r>
+        <w:t>当客户程序调用</w:t>
+      </w:r>
+      <w:r>
+        <w:t>COM</w:t>
+      </w:r>
+      <w:r>
+        <w:t>组件的一个功能接口时，如果这个接口函数的参数有</w:t>
+      </w:r>
+      <w:r>
+        <w:t>[out]</w:t>
+      </w:r>
+      <w:r>
+        <w:t>的参数，并且这个参数不是整形或浮点形时就要调用这个函数来审请一块内存。</w:t>
+      </w:r>
+      <w:r>
+        <w:br/>
+        <w:t>2</w:t>
+      </w:r>
+      <w:r>
+        <w:t>、</w:t>
+      </w:r>
+      <w:r>
+        <w:t xml:space="preserve">CoTaskMemRealloc </w:t>
+      </w:r>
+      <w:r>
+        <w:t>重新分配内存。</w:t>
+      </w:r>
+      <w:r>
+        <w:br/>
+        <w:t>3</w:t>
+      </w:r>
+      <w:r>
+        <w:t>、</w:t>
+      </w:r>
+      <w:r>
+        <w:t xml:space="preserve">CoTaskMemFree </w:t>
+      </w:r>
+      <w:r>
+        <w:t>与</w:t>
+      </w:r>
+      <w:r>
+        <w:t>CoTaskMemAlloc</w:t>
+      </w:r>
+      <w:r>
+        <w:t>函数配套使用。</w:t>
+      </w:r>
+      <w:r>
+        <w:br/>
+        <w:t>4</w:t>
+      </w:r>
+      <w:r>
+        <w:t>、</w:t>
+      </w:r>
+      <w:r>
+        <w:t xml:space="preserve">CoGetMalloc </w:t>
+      </w:r>
+      <w:r>
+        <w:t>获取</w:t>
+      </w:r>
+      <w:r>
+        <w:t>COM</w:t>
+      </w:r>
+      <w:r>
+        <w:t>库的内存管理器接</w:t>
+      </w:r>
+      <w:r>
+        <w:rPr>
+          <w:rFonts w:hint="eastAsia"/>
+        </w:rPr>
+        <w:t>口</w:t>
+      </w:r>
+    </w:p>
+    <w:p>
+      <w:pPr>
+        <w:spacing w:after="0" w:line="240" w:lineRule="auto"/>
       </w:pPr>
     </w:p>
     <w:p>
@@ -65057,6 +67598,184 @@
     </w:lvl>
   </w:abstractNum>
   <w:abstractNum w:abstractNumId="9" w15:restartNumberingAfterBreak="0">
+    <w:nsid w:val="5B1206BE"/>
+    <w:multiLevelType w:val="hybridMultilevel"/>
+    <w:tmpl w:val="00704004"/>
+    <w:lvl w:ilvl="0" w:tplc="0409000F">
+      <w:start w:val="1"/>
+      <w:numFmt w:val="decimal"/>
+      <w:lvlText w:val="%1."/>
+      <w:lvlJc w:val="left"/>
+      <w:pPr>
+        <w:ind w:left="720" w:hanging="360"/>
+      </w:pPr>
+      <w:rPr>
+        <w:rFonts w:hint="default"/>
+      </w:rPr>
+    </w:lvl>
+    <w:lvl w:ilvl="1" w:tplc="04090019" w:tentative="1">
+      <w:start w:val="1"/>
+      <w:numFmt w:val="lowerLetter"/>
+      <w:lvlText w:val="%2."/>
+      <w:lvlJc w:val="left"/>
+      <w:pPr>
+        <w:ind w:left="1440" w:hanging="360"/>
+      </w:pPr>
+    </w:lvl>
+    <w:lvl w:ilvl="2" w:tplc="0409001B" w:tentative="1">
+      <w:start w:val="1"/>
+      <w:numFmt w:val="lowerRoman"/>
+      <w:lvlText w:val="%3."/>
+      <w:lvlJc w:val="right"/>
+      <w:pPr>
+        <w:ind w:left="2160" w:hanging="180"/>
+      </w:pPr>
+    </w:lvl>
+    <w:lvl w:ilvl="3" w:tplc="0409000F" w:tentative="1">
+      <w:start w:val="1"/>
+      <w:numFmt w:val="decimal"/>
+      <w:lvlText w:val="%4."/>
+      <w:lvlJc w:val="left"/>
+      <w:pPr>
+        <w:ind w:left="2880" w:hanging="360"/>
+      </w:pPr>
+    </w:lvl>
+    <w:lvl w:ilvl="4" w:tplc="04090019" w:tentative="1">
+      <w:start w:val="1"/>
+      <w:numFmt w:val="lowerLetter"/>
+      <w:lvlText w:val="%5."/>
+      <w:lvlJc w:val="left"/>
+      <w:pPr>
+        <w:ind w:left="3600" w:hanging="360"/>
+      </w:pPr>
+    </w:lvl>
+    <w:lvl w:ilvl="5" w:tplc="0409001B" w:tentative="1">
+      <w:start w:val="1"/>
+      <w:numFmt w:val="lowerRoman"/>
+      <w:lvlText w:val="%6."/>
+      <w:lvlJc w:val="right"/>
+      <w:pPr>
+        <w:ind w:left="4320" w:hanging="180"/>
+      </w:pPr>
+    </w:lvl>
+    <w:lvl w:ilvl="6" w:tplc="0409000F" w:tentative="1">
+      <w:start w:val="1"/>
+      <w:numFmt w:val="decimal"/>
+      <w:lvlText w:val="%7."/>
+      <w:lvlJc w:val="left"/>
+      <w:pPr>
+        <w:ind w:left="5040" w:hanging="360"/>
+      </w:pPr>
+    </w:lvl>
+    <w:lvl w:ilvl="7" w:tplc="04090019" w:tentative="1">
+      <w:start w:val="1"/>
+      <w:numFmt w:val="lowerLetter"/>
+      <w:lvlText w:val="%8."/>
+      <w:lvlJc w:val="left"/>
+      <w:pPr>
+        <w:ind w:left="5760" w:hanging="360"/>
+      </w:pPr>
+    </w:lvl>
+    <w:lvl w:ilvl="8" w:tplc="0409001B" w:tentative="1">
+      <w:start w:val="1"/>
+      <w:numFmt w:val="lowerRoman"/>
+      <w:lvlText w:val="%9."/>
+      <w:lvlJc w:val="right"/>
+      <w:pPr>
+        <w:ind w:left="6480" w:hanging="180"/>
+      </w:pPr>
+    </w:lvl>
+  </w:abstractNum>
+  <w:abstractNum w:abstractNumId="10" w15:restartNumberingAfterBreak="0">
+    <w:nsid w:val="63487EC6"/>
+    <w:multiLevelType w:val="hybridMultilevel"/>
+    <w:tmpl w:val="00704004"/>
+    <w:lvl w:ilvl="0" w:tplc="0409000F">
+      <w:start w:val="1"/>
+      <w:numFmt w:val="decimal"/>
+      <w:lvlText w:val="%1."/>
+      <w:lvlJc w:val="left"/>
+      <w:pPr>
+        <w:ind w:left="720" w:hanging="360"/>
+      </w:pPr>
+      <w:rPr>
+        <w:rFonts w:hint="default"/>
+      </w:rPr>
+    </w:lvl>
+    <w:lvl w:ilvl="1" w:tplc="04090019" w:tentative="1">
+      <w:start w:val="1"/>
+      <w:numFmt w:val="lowerLetter"/>
+      <w:lvlText w:val="%2."/>
+      <w:lvlJc w:val="left"/>
+      <w:pPr>
+        <w:ind w:left="1440" w:hanging="360"/>
+      </w:pPr>
+    </w:lvl>
+    <w:lvl w:ilvl="2" w:tplc="0409001B" w:tentative="1">
+      <w:start w:val="1"/>
+      <w:numFmt w:val="lowerRoman"/>
+      <w:lvlText w:val="%3."/>
+      <w:lvlJc w:val="right"/>
+      <w:pPr>
+        <w:ind w:left="2160" w:hanging="180"/>
+      </w:pPr>
+    </w:lvl>
+    <w:lvl w:ilvl="3" w:tplc="0409000F" w:tentative="1">
+      <w:start w:val="1"/>
+      <w:numFmt w:val="decimal"/>
+      <w:lvlText w:val="%4."/>
+      <w:lvlJc w:val="left"/>
+      <w:pPr>
+        <w:ind w:left="2880" w:hanging="360"/>
+      </w:pPr>
+    </w:lvl>
+    <w:lvl w:ilvl="4" w:tplc="04090019" w:tentative="1">
+      <w:start w:val="1"/>
+      <w:numFmt w:val="lowerLetter"/>
+      <w:lvlText w:val="%5."/>
+      <w:lvlJc w:val="left"/>
+      <w:pPr>
+        <w:ind w:left="3600" w:hanging="360"/>
+      </w:pPr>
+    </w:lvl>
+    <w:lvl w:ilvl="5" w:tplc="0409001B" w:tentative="1">
+      <w:start w:val="1"/>
+      <w:numFmt w:val="lowerRoman"/>
+      <w:lvlText w:val="%6."/>
+      <w:lvlJc w:val="right"/>
+      <w:pPr>
+        <w:ind w:left="4320" w:hanging="180"/>
+      </w:pPr>
+    </w:lvl>
+    <w:lvl w:ilvl="6" w:tplc="0409000F" w:tentative="1">
+      <w:start w:val="1"/>
+      <w:numFmt w:val="decimal"/>
+      <w:lvlText w:val="%7."/>
+      <w:lvlJc w:val="left"/>
+      <w:pPr>
+        <w:ind w:left="5040" w:hanging="360"/>
+      </w:pPr>
+    </w:lvl>
+    <w:lvl w:ilvl="7" w:tplc="04090019" w:tentative="1">
+      <w:start w:val="1"/>
+      <w:numFmt w:val="lowerLetter"/>
+      <w:lvlText w:val="%8."/>
+      <w:lvlJc w:val="left"/>
+      <w:pPr>
+        <w:ind w:left="5760" w:hanging="360"/>
+      </w:pPr>
+    </w:lvl>
+    <w:lvl w:ilvl="8" w:tplc="0409001B" w:tentative="1">
+      <w:start w:val="1"/>
+      <w:numFmt w:val="lowerRoman"/>
+      <w:lvlText w:val="%9."/>
+      <w:lvlJc w:val="right"/>
+      <w:pPr>
+        <w:ind w:left="6480" w:hanging="180"/>
+      </w:pPr>
+    </w:lvl>
+  </w:abstractNum>
+  <w:abstractNum w:abstractNumId="11" w15:restartNumberingAfterBreak="0">
     <w:nsid w:val="69A531C5"/>
     <w:multiLevelType w:val="hybridMultilevel"/>
     <w:tmpl w:val="2FDA3EE0"/>
@@ -65155,7 +67874,7 @@
     <w:abstractNumId w:val="4"/>
   </w:num>
   <w:num w:numId="5">
-    <w:abstractNumId w:val="9"/>
+    <w:abstractNumId w:val="11"/>
   </w:num>
   <w:num w:numId="6">
     <w:abstractNumId w:val="5"/>
@@ -65171,6 +67890,12 @@
   </w:num>
   <w:num w:numId="10">
     <w:abstractNumId w:val="6"/>
+  </w:num>
+  <w:num w:numId="11">
+    <w:abstractNumId w:val="10"/>
+  </w:num>
+  <w:num w:numId="12">
+    <w:abstractNumId w:val="9"/>
   </w:num>
 </w:numbering>
 </file>
@@ -65730,6 +68455,54 @@
     <w:unhideWhenUsed/>
     <w:rsid w:val="00291DDF"/>
   </w:style>
+  <w:style w:type="paragraph" w:styleId="HTMLPreformatted">
+    <w:name w:val="HTML Preformatted"/>
+    <w:basedOn w:val="Normal"/>
+    <w:link w:val="HTMLPreformattedChar"/>
+    <w:uiPriority w:val="99"/>
+    <w:semiHidden/>
+    <w:unhideWhenUsed/>
+    <w:rsid w:val="005737E2"/>
+    <w:pPr>
+      <w:tabs>
+        <w:tab w:val="left" w:pos="916"/>
+        <w:tab w:val="left" w:pos="1832"/>
+        <w:tab w:val="left" w:pos="2748"/>
+        <w:tab w:val="left" w:pos="3664"/>
+        <w:tab w:val="left" w:pos="4580"/>
+        <w:tab w:val="left" w:pos="5496"/>
+        <w:tab w:val="left" w:pos="6412"/>
+        <w:tab w:val="left" w:pos="7328"/>
+        <w:tab w:val="left" w:pos="8244"/>
+        <w:tab w:val="left" w:pos="9160"/>
+        <w:tab w:val="left" w:pos="10076"/>
+        <w:tab w:val="left" w:pos="10992"/>
+        <w:tab w:val="left" w:pos="11908"/>
+        <w:tab w:val="left" w:pos="12824"/>
+        <w:tab w:val="left" w:pos="13740"/>
+        <w:tab w:val="left" w:pos="14656"/>
+      </w:tabs>
+      <w:spacing w:after="0" w:line="240" w:lineRule="auto"/>
+    </w:pPr>
+    <w:rPr>
+      <w:rFonts w:ascii="Courier New" w:eastAsia="Times New Roman" w:hAnsi="Courier New" w:cs="Courier New"/>
+      <w:sz w:val="20"/>
+      <w:szCs w:val="20"/>
+    </w:rPr>
+  </w:style>
+  <w:style w:type="character" w:customStyle="1" w:styleId="HTMLPreformattedChar">
+    <w:name w:val="HTML Preformatted Char"/>
+    <w:basedOn w:val="DefaultParagraphFont"/>
+    <w:link w:val="HTMLPreformatted"/>
+    <w:uiPriority w:val="99"/>
+    <w:semiHidden/>
+    <w:rsid w:val="005737E2"/>
+    <w:rPr>
+      <w:rFonts w:ascii="Courier New" w:eastAsia="Times New Roman" w:hAnsi="Courier New" w:cs="Courier New"/>
+      <w:sz w:val="20"/>
+      <w:szCs w:val="20"/>
+    </w:rPr>
+  </w:style>
 </w:styles>
 </file>
 
@@ -66023,7 +68796,7 @@
 </file>
 
 <file path=customXml/itemProps1.xml><?xml version="1.0" encoding="utf-8"?>
-<ds:datastoreItem xmlns:ds="http://schemas.openxmlformats.org/officeDocument/2006/customXml" ds:itemID="{C00E3223-0872-4F9A-8C5B-1AA56BC9D458}">
+<ds:datastoreItem xmlns:ds="http://schemas.openxmlformats.org/officeDocument/2006/customXml" ds:itemID="{8B9A60D5-B22D-445C-ADEE-86C97050B023}">
   <ds:schemaRefs>
     <ds:schemaRef ds:uri="http://schemas.openxmlformats.org/officeDocument/2006/bibliography"/>
   </ds:schemaRefs>

</xml_diff>